<commit_message>
updated report and agumenation
</commit_message>
<xml_diff>
--- a/doc/report.docx
+++ b/doc/report.docx
@@ -62,13 +62,6 @@
         <w:spacing w:before="0" w:beforeAutospacing="0" w:after="0" w:afterAutospacing="0" w:line="360" w:lineRule="auto"/>
         <w:textAlignment w:val="baseline"/>
         <w:rPr>
-          <w:rFonts w:ascii="Arial" w:hAnsi="Arial" w:cs="Arial"/>
-          <w:sz w:val="32"/>
-          <w:szCs w:val="32"/>
-        </w:rPr>
-      </w:pPr>
-      <w:r>
-        <w:rPr>
           <w:rStyle w:val="normaltextrun"/>
           <w:rFonts w:ascii="Arial" w:hAnsi="Arial" w:cs="Arial"/>
           <w:b/>
@@ -76,8 +69,7 @@
           <w:sz w:val="32"/>
           <w:szCs w:val="32"/>
         </w:rPr>
-        <w:t xml:space="preserve">                                          </w:t>
-      </w:r>
+      </w:pPr>
       <w:r>
         <w:rPr>
           <w:rStyle w:val="normaltextrun"/>
@@ -87,7 +79,7 @@
           <w:sz w:val="32"/>
           <w:szCs w:val="32"/>
         </w:rPr>
-        <w:t xml:space="preserve">Project </w:t>
+        <w:t xml:space="preserve">                                          </w:t>
       </w:r>
       <w:r>
         <w:rPr>
@@ -98,6 +90,17 @@
           <w:sz w:val="32"/>
           <w:szCs w:val="32"/>
         </w:rPr>
+        <w:t xml:space="preserve">Project </w:t>
+      </w:r>
+      <w:r>
+        <w:rPr>
+          <w:rStyle w:val="normaltextrun"/>
+          <w:rFonts w:ascii="Arial" w:hAnsi="Arial" w:cs="Arial"/>
+          <w:b/>
+          <w:bCs/>
+          <w:sz w:val="32"/>
+          <w:szCs w:val="32"/>
+        </w:rPr>
         <w:t>Report</w:t>
       </w:r>
     </w:p>
@@ -107,36 +110,56 @@
         <w:spacing w:before="0" w:beforeAutospacing="0" w:after="0" w:afterAutospacing="0" w:line="360" w:lineRule="auto"/>
         <w:textAlignment w:val="baseline"/>
         <w:rPr>
-          <w:rStyle w:val="normaltextrun"/>
+          <w:rFonts w:ascii="Arial" w:hAnsi="Arial" w:cs="Arial"/>
+          <w:sz w:val="32"/>
+          <w:szCs w:val="32"/>
+        </w:rPr>
+      </w:pPr>
+    </w:p>
+    <w:p>
+      <w:pPr>
+        <w:pStyle w:val="paragraph"/>
+        <w:spacing w:before="0" w:beforeAutospacing="0" w:after="0" w:afterAutospacing="0" w:line="360" w:lineRule="auto"/>
+        <w:jc w:val="center"/>
+        <w:textAlignment w:val="baseline"/>
+        <w:rPr>
           <w:rFonts w:ascii="Arial" w:hAnsi="Arial" w:cs="Arial"/>
           <w:b/>
           <w:bCs/>
-          <w:sz w:val="44"/>
-          <w:szCs w:val="44"/>
-        </w:rPr>
-      </w:pPr>
-      <w:r>
-        <w:rPr>
-          <w:rStyle w:val="normaltextrun"/>
+          <w:i/>
+          <w:iCs/>
+          <w:sz w:val="36"/>
+          <w:szCs w:val="36"/>
+        </w:rPr>
+      </w:pPr>
+      <w:r>
+        <w:rPr>
           <w:rFonts w:ascii="Arial" w:hAnsi="Arial" w:cs="Arial"/>
           <w:b/>
           <w:bCs/>
-          <w:sz w:val="44"/>
-          <w:szCs w:val="44"/>
-        </w:rPr>
-        <w:t xml:space="preserve">                 </w:t>
-      </w:r>
-      <w:r>
+          <w:i/>
+          <w:iCs/>
+          <w:sz w:val="36"/>
+          <w:szCs w:val="36"/>
+        </w:rPr>
+        <w:t>Enhancing Machine Learning Development Efficiency through DevOps and MLOps</w:t>
+      </w:r>
+    </w:p>
+    <w:p>
+      <w:pPr>
+        <w:pStyle w:val="paragraph"/>
+        <w:spacing w:before="0" w:beforeAutospacing="0" w:after="0" w:afterAutospacing="0" w:line="360" w:lineRule="auto"/>
+        <w:jc w:val="center"/>
+        <w:textAlignment w:val="baseline"/>
         <w:rPr>
           <w:rStyle w:val="normaltextrun"/>
           <w:rFonts w:ascii="Arial" w:hAnsi="Arial" w:cs="Arial"/>
           <w:b/>
           <w:bCs/>
-          <w:sz w:val="44"/>
-          <w:szCs w:val="44"/>
-        </w:rPr>
-        <w:t>YOLO8 ANNOTATION TOOL</w:t>
-      </w:r>
+          <w:sz w:val="36"/>
+          <w:szCs w:val="36"/>
+        </w:rPr>
+      </w:pPr>
     </w:p>
     <w:p>
       <w:pPr>
@@ -344,15 +367,21 @@
         <w:ind w:left="2160"/>
         <w:textAlignment w:val="baseline"/>
         <w:rPr>
-          <w:rFonts w:ascii="Arial" w:hAnsi="Arial" w:cs="Arial"/>
-        </w:rPr>
-      </w:pPr>
-      <w:r>
-        <w:rPr>
           <w:rStyle w:val="normaltextrun"/>
-          <w:rFonts w:ascii="Arial" w:hAnsi="Arial" w:cs="Arial"/>
-        </w:rPr>
-        <w:t>Course name                      Project: Computer Science Project</w:t>
+        </w:rPr>
+      </w:pPr>
+      <w:r>
+        <w:rPr>
+          <w:rStyle w:val="normaltextrun"/>
+          <w:rFonts w:ascii="Arial" w:hAnsi="Arial" w:cs="Arial"/>
+        </w:rPr>
+        <w:t xml:space="preserve">Course name                      Project: </w:t>
+      </w:r>
+      <w:r>
+        <w:rPr>
+          <w:rStyle w:val="normaltextrun"/>
+        </w:rPr>
+        <w:t>Master Thesis</w:t>
       </w:r>
     </w:p>
     <w:p>
@@ -371,7 +400,20 @@
           <w:rStyle w:val="normaltextrun"/>
           <w:rFonts w:ascii="Arial" w:hAnsi="Arial" w:cs="Arial"/>
         </w:rPr>
-        <w:t>(DLMCSPCSP01) </w:t>
+        <w:t>(</w:t>
+      </w:r>
+      <w:r>
+        <w:rPr>
+          <w:rStyle w:val="normaltextrun"/>
+        </w:rPr>
+        <w:t>MMTHE01</w:t>
+      </w:r>
+      <w:r>
+        <w:rPr>
+          <w:rStyle w:val="normaltextrun"/>
+          <w:rFonts w:ascii="Arial" w:hAnsi="Arial" w:cs="Arial"/>
+        </w:rPr>
+        <w:t>) </w:t>
       </w:r>
     </w:p>
     <w:p>
@@ -477,7 +519,7 @@
           <w:rStyle w:val="normaltextrun"/>
           <w:rFonts w:ascii="Arial" w:hAnsi="Arial" w:cs="Arial"/>
         </w:rPr>
-        <w:t xml:space="preserve">Dr. </w:t>
+        <w:t xml:space="preserve">Dr. Aditya </w:t>
       </w:r>
       <w:proofErr w:type="spellStart"/>
       <w:r>
@@ -485,16 +527,9 @@
           <w:rStyle w:val="normaltextrun"/>
           <w:rFonts w:ascii="Arial" w:hAnsi="Arial" w:cs="Arial"/>
         </w:rPr>
-        <w:t>Oezdemir</w:t>
+        <w:t>Mushyam</w:t>
       </w:r>
       <w:proofErr w:type="spellEnd"/>
-      <w:r>
-        <w:rPr>
-          <w:rStyle w:val="normaltextrun"/>
-          <w:rFonts w:ascii="Arial" w:hAnsi="Arial" w:cs="Arial"/>
-        </w:rPr>
-        <w:t xml:space="preserve"> Cetin</w:t>
-      </w:r>
     </w:p>
     <w:p>
       <w:pPr>
@@ -516,7 +551,7 @@
           <w:color w:val="0563C1"/>
           <w:u w:val="single"/>
         </w:rPr>
-        <w:t>oezdemir.cetin@iu.org</w:t>
+        <w:t>aditya.mushyam@iu.org</w:t>
       </w:r>
     </w:p>
     <w:p>
@@ -556,21 +591,21 @@
           <w:rStyle w:val="normaltextrun"/>
           <w:rFonts w:ascii="Arial" w:hAnsi="Arial" w:cs="Arial"/>
         </w:rPr>
-        <w:t>December</w:t>
+        <w:t>April</w:t>
       </w:r>
       <w:r>
         <w:rPr>
           <w:rStyle w:val="normaltextrun"/>
           <w:rFonts w:ascii="Arial" w:hAnsi="Arial" w:cs="Arial"/>
         </w:rPr>
-        <w:t xml:space="preserve"> 2024</w:t>
-      </w:r>
-      <w:r>
-        <w:rPr>
-          <w:rStyle w:val="eop"/>
-          <w:rFonts w:ascii="Arial" w:hAnsi="Arial" w:cs="Arial"/>
-        </w:rPr>
-        <w:t> </w:t>
+        <w:t xml:space="preserve"> 202</w:t>
+      </w:r>
+      <w:r>
+        <w:rPr>
+          <w:rStyle w:val="normaltextrun"/>
+          <w:rFonts w:ascii="Arial" w:hAnsi="Arial" w:cs="Arial"/>
+        </w:rPr>
+        <w:t>5</w:t>
       </w:r>
     </w:p>
     <w:p>
@@ -631,66 +666,6 @@
     <w:p>
       <w:pPr>
         <w:pStyle w:val="TOCHeading"/>
-        <w:jc w:val="both"/>
-        <w:rPr>
-          <w:rFonts w:ascii="Arial" w:hAnsi="Arial" w:cs="Arial"/>
-          <w:sz w:val="22"/>
-          <w:szCs w:val="22"/>
-        </w:rPr>
-      </w:pPr>
-    </w:p>
-    <w:p>
-      <w:pPr>
-        <w:jc w:val="both"/>
-        <w:rPr>
-          <w:rFonts w:ascii="Arial" w:hAnsi="Arial" w:cs="Arial"/>
-          <w:sz w:val="22"/>
-          <w:szCs w:val="22"/>
-        </w:rPr>
-      </w:pPr>
-    </w:p>
-    <w:p>
-      <w:pPr>
-        <w:jc w:val="both"/>
-        <w:rPr>
-          <w:rFonts w:ascii="Arial" w:hAnsi="Arial" w:cs="Arial"/>
-          <w:sz w:val="22"/>
-          <w:szCs w:val="22"/>
-        </w:rPr>
-      </w:pPr>
-    </w:p>
-    <w:p>
-      <w:pPr>
-        <w:jc w:val="both"/>
-        <w:rPr>
-          <w:rFonts w:ascii="Arial" w:hAnsi="Arial" w:cs="Arial"/>
-          <w:sz w:val="22"/>
-          <w:szCs w:val="22"/>
-        </w:rPr>
-      </w:pPr>
-    </w:p>
-    <w:p>
-      <w:pPr>
-        <w:jc w:val="both"/>
-        <w:rPr>
-          <w:rFonts w:ascii="Arial" w:hAnsi="Arial" w:cs="Arial"/>
-          <w:sz w:val="22"/>
-          <w:szCs w:val="22"/>
-        </w:rPr>
-      </w:pPr>
-    </w:p>
-    <w:p>
-      <w:pPr>
-        <w:jc w:val="both"/>
-        <w:rPr>
-          <w:rFonts w:ascii="Arial" w:hAnsi="Arial" w:cs="Arial"/>
-          <w:sz w:val="22"/>
-          <w:szCs w:val="22"/>
-        </w:rPr>
-      </w:pPr>
-    </w:p>
-    <w:p>
-      <w:pPr>
         <w:jc w:val="both"/>
         <w:rPr>
           <w:rFonts w:ascii="Arial" w:hAnsi="Arial" w:cs="Arial"/>
@@ -837,14 +812,14 @@
             </w:rPr>
             <w:fldChar w:fldCharType="separate"/>
           </w:r>
-          <w:hyperlink w:anchor="_Toc194313458" w:history="1">
+          <w:hyperlink w:anchor="_Toc194317870" w:history="1">
             <w:r>
               <w:rPr>
                 <w:rStyle w:val="Hyperlink"/>
                 <w:rFonts w:ascii="Arial" w:hAnsi="Arial" w:cs="Arial"/>
                 <w:noProof/>
               </w:rPr>
-              <w:t>1. PROJECT OVERVIEW</w:t>
+              <w:t>1. Introduction</w:t>
             </w:r>
             <w:r>
               <w:rPr>
@@ -865,7 +840,7 @@
                 <w:noProof/>
                 <w:webHidden/>
               </w:rPr>
-              <w:instrText xml:space="preserve"> PAGEREF _Toc194313458 \h </w:instrText>
+              <w:instrText xml:space="preserve"> PAGEREF _Toc194317870 \h </w:instrText>
             </w:r>
             <w:r>
               <w:rPr>
@@ -885,7 +860,7 @@
                 <w:noProof/>
                 <w:webHidden/>
               </w:rPr>
-              <w:t>1</w:t>
+              <w:t>2</w:t>
             </w:r>
             <w:r>
               <w:rPr>
@@ -909,14 +884,14 @@
               <w14:ligatures w14:val="standardContextual"/>
             </w:rPr>
           </w:pPr>
-          <w:hyperlink w:anchor="_Toc194313459" w:history="1">
+          <w:hyperlink w:anchor="_Toc194317871" w:history="1">
             <w:r>
               <w:rPr>
                 <w:rStyle w:val="Hyperlink"/>
                 <w:rFonts w:ascii="Arial" w:hAnsi="Arial" w:cs="Arial"/>
                 <w:noProof/>
               </w:rPr>
-              <w:t>2. PROJECT GOALS</w:t>
+              <w:t>2. System Architecture</w:t>
             </w:r>
             <w:r>
               <w:rPr>
@@ -937,7 +912,7 @@
                 <w:noProof/>
                 <w:webHidden/>
               </w:rPr>
-              <w:instrText xml:space="preserve"> PAGEREF _Toc194313459 \h </w:instrText>
+              <w:instrText xml:space="preserve"> PAGEREF _Toc194317871 \h </w:instrText>
             </w:r>
             <w:r>
               <w:rPr>
@@ -981,14 +956,14 @@
               <w14:ligatures w14:val="standardContextual"/>
             </w:rPr>
           </w:pPr>
-          <w:hyperlink w:anchor="_Toc194313460" w:history="1">
+          <w:hyperlink w:anchor="_Toc194317872" w:history="1">
             <w:r>
               <w:rPr>
                 <w:rStyle w:val="Hyperlink"/>
                 <w:rFonts w:ascii="Arial" w:hAnsi="Arial" w:cs="Arial"/>
                 <w:noProof/>
               </w:rPr>
-              <w:t>3. FEATURES</w:t>
+              <w:t>3. Features</w:t>
             </w:r>
             <w:r>
               <w:rPr>
@@ -1009,7 +984,7 @@
                 <w:noProof/>
                 <w:webHidden/>
               </w:rPr>
-              <w:instrText xml:space="preserve"> PAGEREF _Toc194313460 \h </w:instrText>
+              <w:instrText xml:space="preserve"> PAGEREF _Toc194317872 \h </w:instrText>
             </w:r>
             <w:r>
               <w:rPr>
@@ -1053,14 +1028,14 @@
               <w14:ligatures w14:val="standardContextual"/>
             </w:rPr>
           </w:pPr>
-          <w:hyperlink w:anchor="_Toc194313461" w:history="1">
+          <w:hyperlink w:anchor="_Toc194317873" w:history="1">
             <w:r>
               <w:rPr>
                 <w:rStyle w:val="Hyperlink"/>
                 <w:rFonts w:ascii="Arial" w:hAnsi="Arial" w:cs="Arial"/>
                 <w:noProof/>
               </w:rPr>
-              <w:t>4. TECHNOLOGICAL STACK</w:t>
+              <w:t>3.1. Neural Architecture Search</w:t>
             </w:r>
             <w:r>
               <w:rPr>
@@ -1081,7 +1056,7 @@
                 <w:noProof/>
                 <w:webHidden/>
               </w:rPr>
-              <w:instrText xml:space="preserve"> PAGEREF _Toc194313461 \h </w:instrText>
+              <w:instrText xml:space="preserve"> PAGEREF _Toc194317873 \h </w:instrText>
             </w:r>
             <w:r>
               <w:rPr>
@@ -1125,14 +1100,14 @@
               <w14:ligatures w14:val="standardContextual"/>
             </w:rPr>
           </w:pPr>
-          <w:hyperlink w:anchor="_Toc194313462" w:history="1">
+          <w:hyperlink w:anchor="_Toc194317874" w:history="1">
             <w:r>
               <w:rPr>
                 <w:rStyle w:val="Hyperlink"/>
                 <w:rFonts w:ascii="Arial" w:hAnsi="Arial" w:cs="Arial"/>
                 <w:noProof/>
               </w:rPr>
-              <w:t>6. TARGET USERS</w:t>
+              <w:t>3.2. Model Architecture Generation</w:t>
             </w:r>
             <w:r>
               <w:rPr>
@@ -1153,7 +1128,7 @@
                 <w:noProof/>
                 <w:webHidden/>
               </w:rPr>
-              <w:instrText xml:space="preserve"> PAGEREF _Toc194313462 \h </w:instrText>
+              <w:instrText xml:space="preserve"> PAGEREF _Toc194317874 \h </w:instrText>
             </w:r>
             <w:r>
               <w:rPr>
@@ -1197,14 +1172,14 @@
               <w14:ligatures w14:val="standardContextual"/>
             </w:rPr>
           </w:pPr>
-          <w:hyperlink w:anchor="_Toc194313463" w:history="1">
+          <w:hyperlink w:anchor="_Toc194317875" w:history="1">
             <w:r>
               <w:rPr>
                 <w:rStyle w:val="Hyperlink"/>
                 <w:rFonts w:ascii="Arial" w:hAnsi="Arial" w:cs="Arial"/>
                 <w:noProof/>
               </w:rPr>
-              <w:t>7. LIMITATIONS</w:t>
+              <w:t>3.3. Data Augmentation</w:t>
             </w:r>
             <w:r>
               <w:rPr>
@@ -1225,7 +1200,7 @@
                 <w:noProof/>
                 <w:webHidden/>
               </w:rPr>
-              <w:instrText xml:space="preserve"> PAGEREF _Toc194313463 \h </w:instrText>
+              <w:instrText xml:space="preserve"> PAGEREF _Toc194317875 \h </w:instrText>
             </w:r>
             <w:r>
               <w:rPr>
@@ -1245,7 +1220,7 @@
                 <w:noProof/>
                 <w:webHidden/>
               </w:rPr>
-              <w:t>2</w:t>
+              <w:t>3</w:t>
             </w:r>
             <w:r>
               <w:rPr>
@@ -1269,14 +1244,14 @@
               <w14:ligatures w14:val="standardContextual"/>
             </w:rPr>
           </w:pPr>
-          <w:hyperlink w:anchor="_Toc194313464" w:history="1">
+          <w:hyperlink w:anchor="_Toc194317876" w:history="1">
             <w:r>
               <w:rPr>
                 <w:rStyle w:val="Hyperlink"/>
                 <w:rFonts w:ascii="Arial" w:hAnsi="Arial" w:cs="Arial"/>
                 <w:noProof/>
               </w:rPr>
-              <w:t>8. REPOSITORY &amp; PREREQUISITES</w:t>
+              <w:t>3.4. Configuration Management</w:t>
             </w:r>
             <w:r>
               <w:rPr>
@@ -1297,7 +1272,7 @@
                 <w:noProof/>
                 <w:webHidden/>
               </w:rPr>
-              <w:instrText xml:space="preserve"> PAGEREF _Toc194313464 \h </w:instrText>
+              <w:instrText xml:space="preserve"> PAGEREF _Toc194317876 \h </w:instrText>
             </w:r>
             <w:r>
               <w:rPr>
@@ -1317,7 +1292,7 @@
                 <w:noProof/>
                 <w:webHidden/>
               </w:rPr>
-              <w:t>2</w:t>
+              <w:t>3</w:t>
             </w:r>
             <w:r>
               <w:rPr>
@@ -1341,14 +1316,14 @@
               <w14:ligatures w14:val="standardContextual"/>
             </w:rPr>
           </w:pPr>
-          <w:hyperlink w:anchor="_Toc194313465" w:history="1">
+          <w:hyperlink w:anchor="_Toc194317877" w:history="1">
             <w:r>
               <w:rPr>
                 <w:rStyle w:val="Hyperlink"/>
                 <w:rFonts w:ascii="Arial" w:hAnsi="Arial" w:cs="Arial"/>
                 <w:noProof/>
               </w:rPr>
-              <w:t>9. STEPS TO USE APPLICATION</w:t>
+              <w:t>3.5. Pruning &amp; Quantization</w:t>
             </w:r>
             <w:r>
               <w:rPr>
@@ -1369,7 +1344,7 @@
                 <w:noProof/>
                 <w:webHidden/>
               </w:rPr>
-              <w:instrText xml:space="preserve"> PAGEREF _Toc194313465 \h </w:instrText>
+              <w:instrText xml:space="preserve"> PAGEREF _Toc194317877 \h </w:instrText>
             </w:r>
             <w:r>
               <w:rPr>
@@ -1389,7 +1364,7 @@
                 <w:noProof/>
                 <w:webHidden/>
               </w:rPr>
-              <w:t>2</w:t>
+              <w:t>3</w:t>
             </w:r>
             <w:r>
               <w:rPr>
@@ -1413,14 +1388,14 @@
               <w14:ligatures w14:val="standardContextual"/>
             </w:rPr>
           </w:pPr>
-          <w:hyperlink w:anchor="_Toc194313466" w:history="1">
+          <w:hyperlink w:anchor="_Toc194317878" w:history="1">
             <w:r>
               <w:rPr>
                 <w:rStyle w:val="Hyperlink"/>
                 <w:rFonts w:ascii="Arial" w:hAnsi="Arial" w:cs="Arial"/>
                 <w:noProof/>
               </w:rPr>
-              <w:t>11. CONCLUSION</w:t>
+              <w:t>3.6. Knowledge Distillation</w:t>
             </w:r>
             <w:r>
               <w:rPr>
@@ -1441,7 +1416,7 @@
                 <w:noProof/>
                 <w:webHidden/>
               </w:rPr>
-              <w:instrText xml:space="preserve"> PAGEREF _Toc194313466 \h </w:instrText>
+              <w:instrText xml:space="preserve"> PAGEREF _Toc194317878 \h </w:instrText>
             </w:r>
             <w:r>
               <w:rPr>
@@ -1461,7 +1436,7 @@
                 <w:noProof/>
                 <w:webHidden/>
               </w:rPr>
-              <w:t>2</w:t>
+              <w:t>3</w:t>
             </w:r>
             <w:r>
               <w:rPr>
@@ -1485,14 +1460,14 @@
               <w14:ligatures w14:val="standardContextual"/>
             </w:rPr>
           </w:pPr>
-          <w:hyperlink w:anchor="_Toc194313467" w:history="1">
+          <w:hyperlink w:anchor="_Toc194317879" w:history="1">
             <w:r>
               <w:rPr>
                 <w:rStyle w:val="Hyperlink"/>
                 <w:rFonts w:ascii="Arial" w:hAnsi="Arial" w:cs="Arial"/>
                 <w:noProof/>
               </w:rPr>
-              <w:t>12. BIBLIOGRAPHY</w:t>
+              <w:t>3.7. Jenkins (CI/CD)</w:t>
             </w:r>
             <w:r>
               <w:rPr>
@@ -1513,7 +1488,7 @@
                 <w:noProof/>
                 <w:webHidden/>
               </w:rPr>
-              <w:instrText xml:space="preserve"> PAGEREF _Toc194313467 \h </w:instrText>
+              <w:instrText xml:space="preserve"> PAGEREF _Toc194317879 \h </w:instrText>
             </w:r>
             <w:r>
               <w:rPr>
@@ -1533,7 +1508,655 @@
                 <w:noProof/>
                 <w:webHidden/>
               </w:rPr>
-              <w:t>2</w:t>
+              <w:t>3</w:t>
+            </w:r>
+            <w:r>
+              <w:rPr>
+                <w:noProof/>
+                <w:webHidden/>
+              </w:rPr>
+              <w:fldChar w:fldCharType="end"/>
+            </w:r>
+          </w:hyperlink>
+        </w:p>
+        <w:p>
+          <w:pPr>
+            <w:pStyle w:val="TOC2"/>
+            <w:tabs>
+              <w:tab w:val="right" w:pos="9628"/>
+            </w:tabs>
+            <w:rPr>
+              <w:rFonts w:asciiTheme="minorHAnsi" w:eastAsiaTheme="minorEastAsia" w:hAnsiTheme="minorHAnsi" w:cstheme="minorBidi"/>
+              <w:noProof/>
+              <w:kern w:val="2"/>
+              <w14:ligatures w14:val="standardContextual"/>
+            </w:rPr>
+          </w:pPr>
+          <w:hyperlink w:anchor="_Toc194317880" w:history="1">
+            <w:r>
+              <w:rPr>
+                <w:rStyle w:val="Hyperlink"/>
+                <w:rFonts w:ascii="Arial" w:hAnsi="Arial" w:cs="Arial"/>
+                <w:noProof/>
+              </w:rPr>
+              <w:t>8.9. Application on Raspberry pi</w:t>
+            </w:r>
+            <w:r>
+              <w:rPr>
+                <w:noProof/>
+                <w:webHidden/>
+              </w:rPr>
+              <w:tab/>
+            </w:r>
+            <w:r>
+              <w:rPr>
+                <w:noProof/>
+                <w:webHidden/>
+              </w:rPr>
+              <w:fldChar w:fldCharType="begin"/>
+            </w:r>
+            <w:r>
+              <w:rPr>
+                <w:noProof/>
+                <w:webHidden/>
+              </w:rPr>
+              <w:instrText xml:space="preserve"> PAGEREF _Toc194317880 \h </w:instrText>
+            </w:r>
+            <w:r>
+              <w:rPr>
+                <w:noProof/>
+                <w:webHidden/>
+              </w:rPr>
+            </w:r>
+            <w:r>
+              <w:rPr>
+                <w:noProof/>
+                <w:webHidden/>
+              </w:rPr>
+              <w:fldChar w:fldCharType="separate"/>
+            </w:r>
+            <w:r>
+              <w:rPr>
+                <w:noProof/>
+                <w:webHidden/>
+              </w:rPr>
+              <w:t>3</w:t>
+            </w:r>
+            <w:r>
+              <w:rPr>
+                <w:noProof/>
+                <w:webHidden/>
+              </w:rPr>
+              <w:fldChar w:fldCharType="end"/>
+            </w:r>
+          </w:hyperlink>
+        </w:p>
+        <w:p>
+          <w:pPr>
+            <w:pStyle w:val="TOC2"/>
+            <w:tabs>
+              <w:tab w:val="right" w:pos="9628"/>
+            </w:tabs>
+            <w:rPr>
+              <w:rFonts w:asciiTheme="minorHAnsi" w:eastAsiaTheme="minorEastAsia" w:hAnsiTheme="minorHAnsi" w:cstheme="minorBidi"/>
+              <w:noProof/>
+              <w:kern w:val="2"/>
+              <w14:ligatures w14:val="standardContextual"/>
+            </w:rPr>
+          </w:pPr>
+          <w:hyperlink w:anchor="_Toc194317881" w:history="1">
+            <w:r>
+              <w:rPr>
+                <w:rStyle w:val="Hyperlink"/>
+                <w:rFonts w:ascii="Arial" w:hAnsi="Arial" w:cs="Arial"/>
+                <w:noProof/>
+              </w:rPr>
+              <w:t>4. Technological stack</w:t>
+            </w:r>
+            <w:r>
+              <w:rPr>
+                <w:noProof/>
+                <w:webHidden/>
+              </w:rPr>
+              <w:tab/>
+            </w:r>
+            <w:r>
+              <w:rPr>
+                <w:noProof/>
+                <w:webHidden/>
+              </w:rPr>
+              <w:fldChar w:fldCharType="begin"/>
+            </w:r>
+            <w:r>
+              <w:rPr>
+                <w:noProof/>
+                <w:webHidden/>
+              </w:rPr>
+              <w:instrText xml:space="preserve"> PAGEREF _Toc194317881 \h </w:instrText>
+            </w:r>
+            <w:r>
+              <w:rPr>
+                <w:noProof/>
+                <w:webHidden/>
+              </w:rPr>
+            </w:r>
+            <w:r>
+              <w:rPr>
+                <w:noProof/>
+                <w:webHidden/>
+              </w:rPr>
+              <w:fldChar w:fldCharType="separate"/>
+            </w:r>
+            <w:r>
+              <w:rPr>
+                <w:noProof/>
+                <w:webHidden/>
+              </w:rPr>
+              <w:t>3</w:t>
+            </w:r>
+            <w:r>
+              <w:rPr>
+                <w:noProof/>
+                <w:webHidden/>
+              </w:rPr>
+              <w:fldChar w:fldCharType="end"/>
+            </w:r>
+          </w:hyperlink>
+        </w:p>
+        <w:p>
+          <w:pPr>
+            <w:pStyle w:val="TOC2"/>
+            <w:tabs>
+              <w:tab w:val="right" w:pos="9628"/>
+            </w:tabs>
+            <w:rPr>
+              <w:rFonts w:asciiTheme="minorHAnsi" w:eastAsiaTheme="minorEastAsia" w:hAnsiTheme="minorHAnsi" w:cstheme="minorBidi"/>
+              <w:noProof/>
+              <w:kern w:val="2"/>
+              <w14:ligatures w14:val="standardContextual"/>
+            </w:rPr>
+          </w:pPr>
+          <w:hyperlink w:anchor="_Toc194317882" w:history="1">
+            <w:r>
+              <w:rPr>
+                <w:rStyle w:val="Hyperlink"/>
+                <w:rFonts w:ascii="Arial" w:hAnsi="Arial" w:cs="Arial"/>
+                <w:noProof/>
+              </w:rPr>
+              <w:t>5. Implementation Details</w:t>
+            </w:r>
+            <w:r>
+              <w:rPr>
+                <w:noProof/>
+                <w:webHidden/>
+              </w:rPr>
+              <w:tab/>
+            </w:r>
+            <w:r>
+              <w:rPr>
+                <w:noProof/>
+                <w:webHidden/>
+              </w:rPr>
+              <w:fldChar w:fldCharType="begin"/>
+            </w:r>
+            <w:r>
+              <w:rPr>
+                <w:noProof/>
+                <w:webHidden/>
+              </w:rPr>
+              <w:instrText xml:space="preserve"> PAGEREF _Toc194317882 \h </w:instrText>
+            </w:r>
+            <w:r>
+              <w:rPr>
+                <w:noProof/>
+                <w:webHidden/>
+              </w:rPr>
+            </w:r>
+            <w:r>
+              <w:rPr>
+                <w:noProof/>
+                <w:webHidden/>
+              </w:rPr>
+              <w:fldChar w:fldCharType="separate"/>
+            </w:r>
+            <w:r>
+              <w:rPr>
+                <w:noProof/>
+                <w:webHidden/>
+              </w:rPr>
+              <w:t>3</w:t>
+            </w:r>
+            <w:r>
+              <w:rPr>
+                <w:noProof/>
+                <w:webHidden/>
+              </w:rPr>
+              <w:fldChar w:fldCharType="end"/>
+            </w:r>
+          </w:hyperlink>
+        </w:p>
+        <w:p>
+          <w:pPr>
+            <w:pStyle w:val="TOC2"/>
+            <w:tabs>
+              <w:tab w:val="right" w:pos="9628"/>
+            </w:tabs>
+            <w:rPr>
+              <w:rFonts w:asciiTheme="minorHAnsi" w:eastAsiaTheme="minorEastAsia" w:hAnsiTheme="minorHAnsi" w:cstheme="minorBidi"/>
+              <w:noProof/>
+              <w:kern w:val="2"/>
+              <w14:ligatures w14:val="standardContextual"/>
+            </w:rPr>
+          </w:pPr>
+          <w:hyperlink w:anchor="_Toc194317883" w:history="1">
+            <w:r>
+              <w:rPr>
+                <w:rStyle w:val="Hyperlink"/>
+                <w:rFonts w:ascii="Arial" w:hAnsi="Arial" w:cs="Arial"/>
+                <w:noProof/>
+              </w:rPr>
+              <w:t>6. Workflow and Usage</w:t>
+            </w:r>
+            <w:r>
+              <w:rPr>
+                <w:noProof/>
+                <w:webHidden/>
+              </w:rPr>
+              <w:tab/>
+            </w:r>
+            <w:r>
+              <w:rPr>
+                <w:noProof/>
+                <w:webHidden/>
+              </w:rPr>
+              <w:fldChar w:fldCharType="begin"/>
+            </w:r>
+            <w:r>
+              <w:rPr>
+                <w:noProof/>
+                <w:webHidden/>
+              </w:rPr>
+              <w:instrText xml:space="preserve"> PAGEREF _Toc194317883 \h </w:instrText>
+            </w:r>
+            <w:r>
+              <w:rPr>
+                <w:noProof/>
+                <w:webHidden/>
+              </w:rPr>
+            </w:r>
+            <w:r>
+              <w:rPr>
+                <w:noProof/>
+                <w:webHidden/>
+              </w:rPr>
+              <w:fldChar w:fldCharType="separate"/>
+            </w:r>
+            <w:r>
+              <w:rPr>
+                <w:noProof/>
+                <w:webHidden/>
+              </w:rPr>
+              <w:t>3</w:t>
+            </w:r>
+            <w:r>
+              <w:rPr>
+                <w:noProof/>
+                <w:webHidden/>
+              </w:rPr>
+              <w:fldChar w:fldCharType="end"/>
+            </w:r>
+          </w:hyperlink>
+        </w:p>
+        <w:p>
+          <w:pPr>
+            <w:pStyle w:val="TOC2"/>
+            <w:tabs>
+              <w:tab w:val="right" w:pos="9628"/>
+            </w:tabs>
+            <w:rPr>
+              <w:rFonts w:asciiTheme="minorHAnsi" w:eastAsiaTheme="minorEastAsia" w:hAnsiTheme="minorHAnsi" w:cstheme="minorBidi"/>
+              <w:noProof/>
+              <w:kern w:val="2"/>
+              <w14:ligatures w14:val="standardContextual"/>
+            </w:rPr>
+          </w:pPr>
+          <w:hyperlink w:anchor="_Toc194317884" w:history="1">
+            <w:r>
+              <w:rPr>
+                <w:rStyle w:val="Hyperlink"/>
+                <w:rFonts w:ascii="Arial" w:hAnsi="Arial" w:cs="Arial"/>
+                <w:noProof/>
+              </w:rPr>
+              <w:t>7. Limitations</w:t>
+            </w:r>
+            <w:r>
+              <w:rPr>
+                <w:noProof/>
+                <w:webHidden/>
+              </w:rPr>
+              <w:tab/>
+            </w:r>
+            <w:r>
+              <w:rPr>
+                <w:noProof/>
+                <w:webHidden/>
+              </w:rPr>
+              <w:fldChar w:fldCharType="begin"/>
+            </w:r>
+            <w:r>
+              <w:rPr>
+                <w:noProof/>
+                <w:webHidden/>
+              </w:rPr>
+              <w:instrText xml:space="preserve"> PAGEREF _Toc194317884 \h </w:instrText>
+            </w:r>
+            <w:r>
+              <w:rPr>
+                <w:noProof/>
+                <w:webHidden/>
+              </w:rPr>
+            </w:r>
+            <w:r>
+              <w:rPr>
+                <w:noProof/>
+                <w:webHidden/>
+              </w:rPr>
+              <w:fldChar w:fldCharType="separate"/>
+            </w:r>
+            <w:r>
+              <w:rPr>
+                <w:noProof/>
+                <w:webHidden/>
+              </w:rPr>
+              <w:t>3</w:t>
+            </w:r>
+            <w:r>
+              <w:rPr>
+                <w:noProof/>
+                <w:webHidden/>
+              </w:rPr>
+              <w:fldChar w:fldCharType="end"/>
+            </w:r>
+          </w:hyperlink>
+        </w:p>
+        <w:p>
+          <w:pPr>
+            <w:pStyle w:val="TOC2"/>
+            <w:tabs>
+              <w:tab w:val="right" w:pos="9628"/>
+            </w:tabs>
+            <w:rPr>
+              <w:rFonts w:asciiTheme="minorHAnsi" w:eastAsiaTheme="minorEastAsia" w:hAnsiTheme="minorHAnsi" w:cstheme="minorBidi"/>
+              <w:noProof/>
+              <w:kern w:val="2"/>
+              <w14:ligatures w14:val="standardContextual"/>
+            </w:rPr>
+          </w:pPr>
+          <w:hyperlink w:anchor="_Toc194317885" w:history="1">
+            <w:r>
+              <w:rPr>
+                <w:rStyle w:val="Hyperlink"/>
+                <w:rFonts w:ascii="Arial" w:hAnsi="Arial" w:cs="Arial"/>
+                <w:noProof/>
+              </w:rPr>
+              <w:t>8. Repository &amp; Prerequisites</w:t>
+            </w:r>
+            <w:r>
+              <w:rPr>
+                <w:noProof/>
+                <w:webHidden/>
+              </w:rPr>
+              <w:tab/>
+            </w:r>
+            <w:r>
+              <w:rPr>
+                <w:noProof/>
+                <w:webHidden/>
+              </w:rPr>
+              <w:fldChar w:fldCharType="begin"/>
+            </w:r>
+            <w:r>
+              <w:rPr>
+                <w:noProof/>
+                <w:webHidden/>
+              </w:rPr>
+              <w:instrText xml:space="preserve"> PAGEREF _Toc194317885 \h </w:instrText>
+            </w:r>
+            <w:r>
+              <w:rPr>
+                <w:noProof/>
+                <w:webHidden/>
+              </w:rPr>
+            </w:r>
+            <w:r>
+              <w:rPr>
+                <w:noProof/>
+                <w:webHidden/>
+              </w:rPr>
+              <w:fldChar w:fldCharType="separate"/>
+            </w:r>
+            <w:r>
+              <w:rPr>
+                <w:noProof/>
+                <w:webHidden/>
+              </w:rPr>
+              <w:t>3</w:t>
+            </w:r>
+            <w:r>
+              <w:rPr>
+                <w:noProof/>
+                <w:webHidden/>
+              </w:rPr>
+              <w:fldChar w:fldCharType="end"/>
+            </w:r>
+          </w:hyperlink>
+        </w:p>
+        <w:p>
+          <w:pPr>
+            <w:pStyle w:val="TOC2"/>
+            <w:tabs>
+              <w:tab w:val="right" w:pos="9628"/>
+            </w:tabs>
+            <w:rPr>
+              <w:rFonts w:asciiTheme="minorHAnsi" w:eastAsiaTheme="minorEastAsia" w:hAnsiTheme="minorHAnsi" w:cstheme="minorBidi"/>
+              <w:noProof/>
+              <w:kern w:val="2"/>
+              <w14:ligatures w14:val="standardContextual"/>
+            </w:rPr>
+          </w:pPr>
+          <w:hyperlink w:anchor="_Toc194317886" w:history="1">
+            <w:r>
+              <w:rPr>
+                <w:rStyle w:val="Hyperlink"/>
+                <w:rFonts w:ascii="Arial" w:hAnsi="Arial" w:cs="Arial"/>
+                <w:noProof/>
+              </w:rPr>
+              <w:t>9. Performance Analysis</w:t>
+            </w:r>
+            <w:r>
+              <w:rPr>
+                <w:noProof/>
+                <w:webHidden/>
+              </w:rPr>
+              <w:tab/>
+            </w:r>
+            <w:r>
+              <w:rPr>
+                <w:noProof/>
+                <w:webHidden/>
+              </w:rPr>
+              <w:fldChar w:fldCharType="begin"/>
+            </w:r>
+            <w:r>
+              <w:rPr>
+                <w:noProof/>
+                <w:webHidden/>
+              </w:rPr>
+              <w:instrText xml:space="preserve"> PAGEREF _Toc194317886 \h </w:instrText>
+            </w:r>
+            <w:r>
+              <w:rPr>
+                <w:noProof/>
+                <w:webHidden/>
+              </w:rPr>
+            </w:r>
+            <w:r>
+              <w:rPr>
+                <w:noProof/>
+                <w:webHidden/>
+              </w:rPr>
+              <w:fldChar w:fldCharType="separate"/>
+            </w:r>
+            <w:r>
+              <w:rPr>
+                <w:noProof/>
+                <w:webHidden/>
+              </w:rPr>
+              <w:t>3</w:t>
+            </w:r>
+            <w:r>
+              <w:rPr>
+                <w:noProof/>
+                <w:webHidden/>
+              </w:rPr>
+              <w:fldChar w:fldCharType="end"/>
+            </w:r>
+          </w:hyperlink>
+        </w:p>
+        <w:p>
+          <w:pPr>
+            <w:pStyle w:val="TOC2"/>
+            <w:tabs>
+              <w:tab w:val="right" w:pos="9628"/>
+            </w:tabs>
+            <w:rPr>
+              <w:rFonts w:asciiTheme="minorHAnsi" w:eastAsiaTheme="minorEastAsia" w:hAnsiTheme="minorHAnsi" w:cstheme="minorBidi"/>
+              <w:noProof/>
+              <w:kern w:val="2"/>
+              <w14:ligatures w14:val="standardContextual"/>
+            </w:rPr>
+          </w:pPr>
+          <w:hyperlink w:anchor="_Toc194317887" w:history="1">
+            <w:r>
+              <w:rPr>
+                <w:rStyle w:val="Hyperlink"/>
+                <w:rFonts w:ascii="Arial" w:hAnsi="Arial" w:cs="Arial"/>
+                <w:noProof/>
+              </w:rPr>
+              <w:t>11. Conclusions and Future Work</w:t>
+            </w:r>
+            <w:r>
+              <w:rPr>
+                <w:noProof/>
+                <w:webHidden/>
+              </w:rPr>
+              <w:tab/>
+            </w:r>
+            <w:r>
+              <w:rPr>
+                <w:noProof/>
+                <w:webHidden/>
+              </w:rPr>
+              <w:fldChar w:fldCharType="begin"/>
+            </w:r>
+            <w:r>
+              <w:rPr>
+                <w:noProof/>
+                <w:webHidden/>
+              </w:rPr>
+              <w:instrText xml:space="preserve"> PAGEREF _Toc194317887 \h </w:instrText>
+            </w:r>
+            <w:r>
+              <w:rPr>
+                <w:noProof/>
+                <w:webHidden/>
+              </w:rPr>
+            </w:r>
+            <w:r>
+              <w:rPr>
+                <w:noProof/>
+                <w:webHidden/>
+              </w:rPr>
+              <w:fldChar w:fldCharType="separate"/>
+            </w:r>
+            <w:r>
+              <w:rPr>
+                <w:noProof/>
+                <w:webHidden/>
+              </w:rPr>
+              <w:t>3</w:t>
+            </w:r>
+            <w:r>
+              <w:rPr>
+                <w:noProof/>
+                <w:webHidden/>
+              </w:rPr>
+              <w:fldChar w:fldCharType="end"/>
+            </w:r>
+          </w:hyperlink>
+        </w:p>
+        <w:p>
+          <w:pPr>
+            <w:pStyle w:val="TOC2"/>
+            <w:tabs>
+              <w:tab w:val="right" w:pos="9628"/>
+            </w:tabs>
+            <w:rPr>
+              <w:rFonts w:asciiTheme="minorHAnsi" w:eastAsiaTheme="minorEastAsia" w:hAnsiTheme="minorHAnsi" w:cstheme="minorBidi"/>
+              <w:noProof/>
+              <w:kern w:val="2"/>
+              <w14:ligatures w14:val="standardContextual"/>
+            </w:rPr>
+          </w:pPr>
+          <w:hyperlink w:anchor="_Toc194317888" w:history="1">
+            <w:r>
+              <w:rPr>
+                <w:rStyle w:val="Hyperlink"/>
+                <w:rFonts w:ascii="Arial" w:hAnsi="Arial" w:cs="Arial"/>
+                <w:noProof/>
+              </w:rPr>
+              <w:t>12. Bibliography</w:t>
+            </w:r>
+            <w:r>
+              <w:rPr>
+                <w:noProof/>
+                <w:webHidden/>
+              </w:rPr>
+              <w:tab/>
+            </w:r>
+            <w:r>
+              <w:rPr>
+                <w:noProof/>
+                <w:webHidden/>
+              </w:rPr>
+              <w:fldChar w:fldCharType="begin"/>
+            </w:r>
+            <w:r>
+              <w:rPr>
+                <w:noProof/>
+                <w:webHidden/>
+              </w:rPr>
+              <w:instrText xml:space="preserve"> PAGEREF _Toc194317888 \h </w:instrText>
+            </w:r>
+            <w:r>
+              <w:rPr>
+                <w:noProof/>
+                <w:webHidden/>
+              </w:rPr>
+            </w:r>
+            <w:r>
+              <w:rPr>
+                <w:noProof/>
+                <w:webHidden/>
+              </w:rPr>
+              <w:fldChar w:fldCharType="separate"/>
+            </w:r>
+            <w:r>
+              <w:rPr>
+                <w:noProof/>
+                <w:webHidden/>
+              </w:rPr>
+              <w:t>3</w:t>
             </w:r>
             <w:r>
               <w:rPr>
@@ -1712,70 +2335,6 @@
     <w:p>
       <w:pPr>
         <w:pStyle w:val="Heading1"/>
-        <w:tabs>
-          <w:tab w:val="left" w:pos="2202"/>
-        </w:tabs>
-        <w:jc w:val="both"/>
-        <w:rPr>
-          <w:rFonts w:ascii="Arial" w:hAnsi="Arial" w:cs="Arial"/>
-          <w:sz w:val="22"/>
-          <w:szCs w:val="22"/>
-        </w:rPr>
-      </w:pPr>
-    </w:p>
-    <w:p>
-      <w:pPr>
-        <w:pStyle w:val="Heading1"/>
-        <w:tabs>
-          <w:tab w:val="left" w:pos="2202"/>
-        </w:tabs>
-        <w:jc w:val="both"/>
-        <w:rPr>
-          <w:rFonts w:ascii="Arial" w:hAnsi="Arial" w:cs="Arial"/>
-          <w:sz w:val="22"/>
-          <w:szCs w:val="22"/>
-        </w:rPr>
-      </w:pPr>
-    </w:p>
-    <w:p>
-      <w:pPr>
-        <w:pStyle w:val="Heading1"/>
-        <w:spacing w:line="360" w:lineRule="auto"/>
-        <w:jc w:val="both"/>
-        <w:rPr>
-          <w:rFonts w:ascii="Arial" w:hAnsi="Arial" w:cs="Arial"/>
-          <w:sz w:val="22"/>
-          <w:szCs w:val="22"/>
-        </w:rPr>
-      </w:pPr>
-    </w:p>
-    <w:p>
-      <w:pPr>
-        <w:pStyle w:val="Heading1"/>
-        <w:spacing w:line="360" w:lineRule="auto"/>
-        <w:jc w:val="both"/>
-        <w:rPr>
-          <w:rFonts w:ascii="Arial" w:hAnsi="Arial" w:cs="Arial"/>
-          <w:sz w:val="22"/>
-          <w:szCs w:val="22"/>
-        </w:rPr>
-      </w:pPr>
-    </w:p>
-    <w:p>
-      <w:pPr>
-        <w:pStyle w:val="Heading1"/>
-        <w:spacing w:line="360" w:lineRule="auto"/>
-        <w:jc w:val="both"/>
-        <w:rPr>
-          <w:rFonts w:ascii="Arial" w:hAnsi="Arial" w:cs="Arial"/>
-          <w:sz w:val="22"/>
-          <w:szCs w:val="22"/>
-        </w:rPr>
-      </w:pPr>
-    </w:p>
-    <w:p>
-      <w:pPr>
-        <w:pStyle w:val="Heading1"/>
         <w:spacing w:line="360" w:lineRule="auto"/>
         <w:jc w:val="both"/>
         <w:rPr>
@@ -1796,14 +2355,13 @@
           <w:szCs w:val="24"/>
         </w:rPr>
       </w:pPr>
-      <w:bookmarkStart w:id="1" w:name="_Toc194313458"/>
+      <w:bookmarkStart w:id="1" w:name="_Toc194317870"/>
       <w:r>
         <w:rPr>
           <w:rFonts w:ascii="Arial" w:hAnsi="Arial" w:cs="Arial"/>
           <w:sz w:val="24"/>
           <w:szCs w:val="24"/>
         </w:rPr>
-        <w:lastRenderedPageBreak/>
         <w:t xml:space="preserve">1. </w:t>
       </w:r>
       <w:r>
@@ -1812,7 +2370,7 @@
           <w:sz w:val="24"/>
           <w:szCs w:val="24"/>
         </w:rPr>
-        <w:t>PROJECT OVERVIEW</w:t>
+        <w:t>Introduction</w:t>
       </w:r>
       <w:bookmarkEnd w:id="1"/>
     </w:p>
@@ -1827,19 +2385,274 @@
           <w:szCs w:val="24"/>
         </w:rPr>
       </w:pPr>
-      <w:bookmarkStart w:id="2" w:name="_Toc194313459"/>
+      <w:bookmarkStart w:id="2" w:name="_Toc194317871"/>
       <w:r>
         <w:rPr>
           <w:rFonts w:ascii="Arial" w:hAnsi="Arial" w:cs="Arial"/>
           <w:sz w:val="24"/>
           <w:szCs w:val="24"/>
         </w:rPr>
-        <w:t>2. PROJECT GOALS</w:t>
+        <w:t xml:space="preserve">2. </w:t>
+      </w:r>
+      <w:r>
+        <w:rPr>
+          <w:rFonts w:ascii="Arial" w:hAnsi="Arial" w:cs="Arial"/>
+          <w:sz w:val="24"/>
+          <w:szCs w:val="24"/>
+        </w:rPr>
+        <w:t>System Architecture</w:t>
       </w:r>
       <w:bookmarkEnd w:id="2"/>
     </w:p>
     <w:p>
       <w:pPr>
+        <w:rPr>
+          <w:rFonts w:ascii="Arial" w:hAnsi="Arial" w:cs="Arial"/>
+          <w:sz w:val="20"/>
+          <w:szCs w:val="20"/>
+        </w:rPr>
+      </w:pPr>
+      <w:r>
+        <w:rPr>
+          <w:rFonts w:ascii="Arial" w:hAnsi="Arial" w:cs="Arial"/>
+          <w:sz w:val="20"/>
+          <w:szCs w:val="20"/>
+        </w:rPr>
+        <w:t>The framework follows a modular design pattern, with distinct components for architecture search, model training, evaluation, and optimization. The high-level architecture is illustrated below:</w:t>
+      </w:r>
+    </w:p>
+    <w:p>
+      <w:pPr>
+        <w:rPr>
+          <w:rFonts w:ascii="Arial" w:hAnsi="Arial" w:cs="Arial"/>
+          <w:sz w:val="20"/>
+          <w:szCs w:val="20"/>
+        </w:rPr>
+      </w:pPr>
+      <w:r>
+        <w:rPr>
+          <w:rFonts w:ascii="Arial" w:hAnsi="Arial" w:cs="Arial"/>
+          <w:sz w:val="20"/>
+          <w:szCs w:val="20"/>
+        </w:rPr>
+        <w:drawing>
+          <wp:inline distT="0" distB="0" distL="0" distR="0" wp14:anchorId="595FF272" wp14:editId="35CBAC8D">
+            <wp:extent cx="3092335" cy="3614551"/>
+            <wp:effectExtent l="0" t="0" r="0" b="5080"/>
+            <wp:docPr id="280213664" name="Picture 1"/>
+            <wp:cNvGraphicFramePr>
+              <a:graphicFrameLocks xmlns:a="http://schemas.openxmlformats.org/drawingml/2006/main" noChangeAspect="1"/>
+            </wp:cNvGraphicFramePr>
+            <a:graphic xmlns:a="http://schemas.openxmlformats.org/drawingml/2006/main">
+              <a:graphicData uri="http://schemas.openxmlformats.org/drawingml/2006/picture">
+                <pic:pic xmlns:pic="http://schemas.openxmlformats.org/drawingml/2006/picture">
+                  <pic:nvPicPr>
+                    <pic:cNvPr id="280213664" name=""/>
+                    <pic:cNvPicPr/>
+                  </pic:nvPicPr>
+                  <pic:blipFill>
+                    <a:blip r:embed="rId9"/>
+                    <a:stretch>
+                      <a:fillRect/>
+                    </a:stretch>
+                  </pic:blipFill>
+                  <pic:spPr>
+                    <a:xfrm>
+                      <a:off x="0" y="0"/>
+                      <a:ext cx="3097017" cy="3620023"/>
+                    </a:xfrm>
+                    <a:prstGeom prst="rect">
+                      <a:avLst/>
+                    </a:prstGeom>
+                  </pic:spPr>
+                </pic:pic>
+              </a:graphicData>
+            </a:graphic>
+          </wp:inline>
+        </w:drawing>
+      </w:r>
+    </w:p>
+    <w:p>
+      <w:pPr>
+        <w:rPr>
+          <w:rFonts w:ascii="Arial" w:hAnsi="Arial" w:cs="Arial"/>
+          <w:sz w:val="20"/>
+          <w:szCs w:val="20"/>
+        </w:rPr>
+      </w:pPr>
+      <w:r>
+        <w:rPr>
+          <w:rFonts w:ascii="Arial" w:hAnsi="Arial" w:cs="Arial"/>
+          <w:sz w:val="20"/>
+          <w:szCs w:val="20"/>
+        </w:rPr>
+        <w:t>The modular design allows for flexibility and extensibility, enabling users to:</w:t>
+      </w:r>
+    </w:p>
+    <w:p>
+      <w:pPr>
+        <w:rPr>
+          <w:rFonts w:ascii="Arial" w:hAnsi="Arial" w:cs="Arial"/>
+          <w:sz w:val="20"/>
+          <w:szCs w:val="20"/>
+        </w:rPr>
+      </w:pPr>
+    </w:p>
+    <w:p>
+      <w:pPr>
+        <w:pStyle w:val="ListParagraph"/>
+        <w:numPr>
+          <w:ilvl w:val="0"/>
+          <w:numId w:val="38"/>
+        </w:numPr>
+        <w:rPr>
+          <w:rFonts w:ascii="Arial" w:hAnsi="Arial" w:cs="Arial"/>
+          <w:sz w:val="20"/>
+          <w:szCs w:val="20"/>
+        </w:rPr>
+      </w:pPr>
+      <w:r>
+        <w:rPr>
+          <w:rFonts w:ascii="Arial" w:hAnsi="Arial" w:cs="Arial"/>
+          <w:sz w:val="20"/>
+          <w:szCs w:val="20"/>
+        </w:rPr>
+        <w:t>Use the entire pipeline for end-to-end optimization</w:t>
+      </w:r>
+    </w:p>
+    <w:p>
+      <w:pPr>
+        <w:pStyle w:val="ListParagraph"/>
+        <w:numPr>
+          <w:ilvl w:val="0"/>
+          <w:numId w:val="38"/>
+        </w:numPr>
+        <w:rPr>
+          <w:rFonts w:ascii="Arial" w:hAnsi="Arial" w:cs="Arial"/>
+          <w:sz w:val="20"/>
+          <w:szCs w:val="20"/>
+        </w:rPr>
+      </w:pPr>
+      <w:r>
+        <w:rPr>
+          <w:rFonts w:ascii="Arial" w:hAnsi="Arial" w:cs="Arial"/>
+          <w:sz w:val="20"/>
+          <w:szCs w:val="20"/>
+        </w:rPr>
+        <w:t>Focus exclusively on architecture search</w:t>
+      </w:r>
+    </w:p>
+    <w:p>
+      <w:pPr>
+        <w:pStyle w:val="ListParagraph"/>
+        <w:numPr>
+          <w:ilvl w:val="0"/>
+          <w:numId w:val="38"/>
+        </w:numPr>
+        <w:rPr>
+          <w:rFonts w:ascii="Arial" w:hAnsi="Arial" w:cs="Arial"/>
+          <w:sz w:val="20"/>
+          <w:szCs w:val="20"/>
+        </w:rPr>
+      </w:pPr>
+      <w:r>
+        <w:rPr>
+          <w:rFonts w:ascii="Arial" w:hAnsi="Arial" w:cs="Arial"/>
+          <w:sz w:val="20"/>
+          <w:szCs w:val="20"/>
+        </w:rPr>
+        <w:t>Apply only pruning and quantization to existing models</w:t>
+      </w:r>
+    </w:p>
+    <w:p>
+      <w:pPr>
+        <w:pStyle w:val="ListParagraph"/>
+        <w:numPr>
+          <w:ilvl w:val="0"/>
+          <w:numId w:val="38"/>
+        </w:numPr>
+        <w:rPr>
+          <w:rFonts w:ascii="Arial" w:hAnsi="Arial" w:cs="Arial"/>
+          <w:sz w:val="20"/>
+          <w:szCs w:val="20"/>
+        </w:rPr>
+      </w:pPr>
+      <w:r>
+        <w:rPr>
+          <w:rFonts w:ascii="Arial" w:hAnsi="Arial" w:cs="Arial"/>
+          <w:sz w:val="20"/>
+          <w:szCs w:val="20"/>
+        </w:rPr>
+        <w:t xml:space="preserve">Best </w:t>
+      </w:r>
+      <w:r>
+        <w:rPr>
+          <w:rFonts w:ascii="Arial" w:hAnsi="Arial" w:cs="Arial"/>
+          <w:sz w:val="20"/>
+          <w:szCs w:val="20"/>
+        </w:rPr>
+        <w:t>architecture</w:t>
+      </w:r>
+      <w:r>
+        <w:rPr>
+          <w:rFonts w:ascii="Arial" w:hAnsi="Arial" w:cs="Arial"/>
+          <w:sz w:val="20"/>
+          <w:szCs w:val="20"/>
+        </w:rPr>
+        <w:t xml:space="preserve"> is used for knowledge distillation </w:t>
+      </w:r>
+    </w:p>
+    <w:p>
+      <w:pPr>
+        <w:pStyle w:val="ListParagraph"/>
+        <w:numPr>
+          <w:ilvl w:val="0"/>
+          <w:numId w:val="38"/>
+        </w:numPr>
+        <w:rPr>
+          <w:rFonts w:ascii="Arial" w:hAnsi="Arial" w:cs="Arial"/>
+          <w:sz w:val="20"/>
+          <w:szCs w:val="20"/>
+        </w:rPr>
+      </w:pPr>
+      <w:r>
+        <w:rPr>
+          <w:rFonts w:ascii="Arial" w:hAnsi="Arial" w:cs="Arial"/>
+          <w:sz w:val="20"/>
+          <w:szCs w:val="20"/>
+        </w:rPr>
+        <w:t>Trained model is deployed for application</w:t>
+      </w:r>
+    </w:p>
+    <w:p>
+      <w:pPr>
+        <w:pStyle w:val="ListParagraph"/>
+        <w:rPr>
+          <w:rFonts w:ascii="Arial" w:hAnsi="Arial" w:cs="Arial"/>
+          <w:sz w:val="20"/>
+          <w:szCs w:val="20"/>
+        </w:rPr>
+      </w:pPr>
+    </w:p>
+    <w:p>
+      <w:pPr>
+        <w:rPr>
+          <w:rFonts w:ascii="Arial" w:hAnsi="Arial" w:cs="Arial"/>
+          <w:sz w:val="20"/>
+          <w:szCs w:val="20"/>
+        </w:rPr>
+      </w:pPr>
+      <w:r>
+        <w:rPr>
+          <w:rFonts w:ascii="Arial" w:hAnsi="Arial" w:cs="Arial"/>
+          <w:sz w:val="20"/>
+          <w:szCs w:val="20"/>
+        </w:rPr>
+        <w:t>This architecture is implemented through several Python modules that handle specific aspects of the optimization process.</w:t>
+      </w:r>
+    </w:p>
+    <w:p>
+      <w:pPr>
         <w:pStyle w:val="Heading2"/>
         <w:spacing w:line="360" w:lineRule="auto"/>
         <w:jc w:val="both"/>
@@ -1849,16 +2662,305 @@
           <w:szCs w:val="24"/>
         </w:rPr>
       </w:pPr>
-      <w:bookmarkStart w:id="3" w:name="_Toc194313460"/>
+      <w:bookmarkStart w:id="3" w:name="_Toc194317872"/>
       <w:r>
         <w:rPr>
           <w:rFonts w:ascii="Arial" w:hAnsi="Arial" w:cs="Arial"/>
           <w:sz w:val="24"/>
           <w:szCs w:val="24"/>
         </w:rPr>
-        <w:t>3. FEATURES</w:t>
+        <w:t xml:space="preserve">3. </w:t>
+      </w:r>
+      <w:r>
+        <w:rPr>
+          <w:rFonts w:ascii="Arial" w:hAnsi="Arial" w:cs="Arial"/>
+          <w:sz w:val="24"/>
+          <w:szCs w:val="24"/>
+        </w:rPr>
+        <w:t>Features</w:t>
       </w:r>
       <w:bookmarkEnd w:id="3"/>
+      <w:r>
+        <w:rPr>
+          <w:rFonts w:ascii="Arial" w:hAnsi="Arial" w:cs="Arial"/>
+          <w:sz w:val="24"/>
+          <w:szCs w:val="24"/>
+        </w:rPr>
+        <w:tab/>
+      </w:r>
+    </w:p>
+    <w:p>
+      <w:pPr>
+        <w:pStyle w:val="Heading2"/>
+        <w:spacing w:line="360" w:lineRule="auto"/>
+        <w:ind w:left="720"/>
+        <w:jc w:val="both"/>
+        <w:rPr>
+          <w:rFonts w:ascii="Arial" w:hAnsi="Arial" w:cs="Arial"/>
+          <w:sz w:val="24"/>
+          <w:szCs w:val="24"/>
+        </w:rPr>
+      </w:pPr>
+      <w:bookmarkStart w:id="4" w:name="_Toc194317873"/>
+      <w:r>
+        <w:rPr>
+          <w:rFonts w:ascii="Arial" w:hAnsi="Arial" w:cs="Arial"/>
+          <w:sz w:val="24"/>
+          <w:szCs w:val="24"/>
+        </w:rPr>
+        <w:t>3.1.</w:t>
+      </w:r>
+      <w:r>
+        <w:rPr>
+          <w:rFonts w:ascii="Arial" w:hAnsi="Arial" w:cs="Arial"/>
+          <w:sz w:val="24"/>
+          <w:szCs w:val="24"/>
+        </w:rPr>
+        <w:t xml:space="preserve"> </w:t>
+      </w:r>
+      <w:r>
+        <w:rPr>
+          <w:rFonts w:ascii="Arial" w:hAnsi="Arial" w:cs="Arial"/>
+          <w:sz w:val="24"/>
+          <w:szCs w:val="24"/>
+        </w:rPr>
+        <w:t>Neural Architecture Search</w:t>
+      </w:r>
+      <w:bookmarkEnd w:id="4"/>
+    </w:p>
+    <w:p>
+      <w:pPr>
+        <w:pStyle w:val="Heading2"/>
+        <w:spacing w:line="360" w:lineRule="auto"/>
+        <w:ind w:left="720"/>
+        <w:jc w:val="both"/>
+        <w:rPr>
+          <w:rFonts w:ascii="Arial" w:hAnsi="Arial" w:cs="Arial"/>
+          <w:sz w:val="24"/>
+          <w:szCs w:val="24"/>
+        </w:rPr>
+      </w:pPr>
+      <w:bookmarkStart w:id="5" w:name="_Toc194317874"/>
+      <w:r>
+        <w:rPr>
+          <w:rFonts w:ascii="Arial" w:hAnsi="Arial" w:cs="Arial"/>
+          <w:sz w:val="24"/>
+          <w:szCs w:val="24"/>
+        </w:rPr>
+        <w:t xml:space="preserve">3.2. </w:t>
+      </w:r>
+      <w:r>
+        <w:rPr>
+          <w:rFonts w:ascii="Arial" w:hAnsi="Arial" w:cs="Arial"/>
+          <w:sz w:val="24"/>
+          <w:szCs w:val="24"/>
+        </w:rPr>
+        <w:t>Model Architecture Generation</w:t>
+      </w:r>
+      <w:bookmarkEnd w:id="5"/>
+    </w:p>
+    <w:p>
+      <w:pPr>
+        <w:pStyle w:val="Heading2"/>
+        <w:spacing w:line="360" w:lineRule="auto"/>
+        <w:ind w:left="720"/>
+        <w:jc w:val="both"/>
+        <w:rPr>
+          <w:rFonts w:ascii="Arial" w:hAnsi="Arial" w:cs="Arial"/>
+          <w:sz w:val="24"/>
+          <w:szCs w:val="24"/>
+        </w:rPr>
+      </w:pPr>
+      <w:bookmarkStart w:id="6" w:name="_Toc194317875"/>
+      <w:r>
+        <w:rPr>
+          <w:rFonts w:ascii="Arial" w:hAnsi="Arial" w:cs="Arial"/>
+          <w:sz w:val="24"/>
+          <w:szCs w:val="24"/>
+        </w:rPr>
+        <w:t xml:space="preserve">3.3. </w:t>
+      </w:r>
+      <w:r>
+        <w:rPr>
+          <w:rFonts w:ascii="Arial" w:hAnsi="Arial" w:cs="Arial"/>
+          <w:sz w:val="24"/>
+          <w:szCs w:val="24"/>
+        </w:rPr>
+        <w:t>Data Augmentation</w:t>
+      </w:r>
+      <w:bookmarkEnd w:id="6"/>
+    </w:p>
+    <w:p>
+      <w:pPr>
+        <w:pStyle w:val="Heading2"/>
+        <w:spacing w:line="360" w:lineRule="auto"/>
+        <w:ind w:left="720"/>
+        <w:jc w:val="both"/>
+        <w:rPr>
+          <w:rFonts w:ascii="Arial" w:hAnsi="Arial" w:cs="Arial"/>
+          <w:sz w:val="24"/>
+          <w:szCs w:val="24"/>
+        </w:rPr>
+      </w:pPr>
+      <w:bookmarkStart w:id="7" w:name="_Toc194317876"/>
+      <w:r>
+        <w:rPr>
+          <w:rFonts w:ascii="Arial" w:hAnsi="Arial" w:cs="Arial"/>
+          <w:sz w:val="24"/>
+          <w:szCs w:val="24"/>
+        </w:rPr>
+        <w:t xml:space="preserve">3.4. </w:t>
+      </w:r>
+      <w:r>
+        <w:rPr>
+          <w:rFonts w:ascii="Arial" w:hAnsi="Arial" w:cs="Arial"/>
+          <w:sz w:val="24"/>
+          <w:szCs w:val="24"/>
+        </w:rPr>
+        <w:t>Configuration Management</w:t>
+      </w:r>
+      <w:bookmarkEnd w:id="7"/>
+    </w:p>
+    <w:p>
+      <w:pPr>
+        <w:pStyle w:val="Heading2"/>
+        <w:spacing w:line="360" w:lineRule="auto"/>
+        <w:ind w:left="720"/>
+        <w:jc w:val="both"/>
+        <w:rPr>
+          <w:rFonts w:ascii="Arial" w:hAnsi="Arial" w:cs="Arial"/>
+          <w:sz w:val="24"/>
+          <w:szCs w:val="24"/>
+        </w:rPr>
+      </w:pPr>
+      <w:bookmarkStart w:id="8" w:name="_Toc194317877"/>
+      <w:r>
+        <w:rPr>
+          <w:rFonts w:ascii="Arial" w:hAnsi="Arial" w:cs="Arial"/>
+          <w:sz w:val="24"/>
+          <w:szCs w:val="24"/>
+        </w:rPr>
+        <w:lastRenderedPageBreak/>
+        <w:t xml:space="preserve">3.5. </w:t>
+      </w:r>
+      <w:r>
+        <w:rPr>
+          <w:rFonts w:ascii="Arial" w:hAnsi="Arial" w:cs="Arial"/>
+          <w:sz w:val="24"/>
+          <w:szCs w:val="24"/>
+        </w:rPr>
+        <w:t>Pruning &amp; Quantization</w:t>
+      </w:r>
+      <w:bookmarkEnd w:id="8"/>
+    </w:p>
+    <w:p>
+      <w:pPr>
+        <w:pStyle w:val="Heading2"/>
+        <w:spacing w:line="360" w:lineRule="auto"/>
+        <w:ind w:left="720"/>
+        <w:jc w:val="both"/>
+        <w:rPr>
+          <w:rFonts w:ascii="Arial" w:hAnsi="Arial" w:cs="Arial"/>
+          <w:sz w:val="24"/>
+          <w:szCs w:val="24"/>
+        </w:rPr>
+      </w:pPr>
+      <w:bookmarkStart w:id="9" w:name="_Toc194317878"/>
+      <w:r>
+        <w:rPr>
+          <w:rFonts w:ascii="Arial" w:hAnsi="Arial" w:cs="Arial"/>
+          <w:sz w:val="24"/>
+          <w:szCs w:val="24"/>
+        </w:rPr>
+        <w:t xml:space="preserve">3.6. </w:t>
+      </w:r>
+      <w:r>
+        <w:rPr>
+          <w:rFonts w:ascii="Arial" w:hAnsi="Arial" w:cs="Arial"/>
+          <w:sz w:val="24"/>
+          <w:szCs w:val="24"/>
+        </w:rPr>
+        <w:t xml:space="preserve">Knowledge </w:t>
+      </w:r>
+      <w:r>
+        <w:rPr>
+          <w:rFonts w:ascii="Arial" w:hAnsi="Arial" w:cs="Arial"/>
+          <w:sz w:val="24"/>
+          <w:szCs w:val="24"/>
+        </w:rPr>
+        <w:t>D</w:t>
+      </w:r>
+      <w:r>
+        <w:rPr>
+          <w:rFonts w:ascii="Arial" w:hAnsi="Arial" w:cs="Arial"/>
+          <w:sz w:val="24"/>
+          <w:szCs w:val="24"/>
+        </w:rPr>
+        <w:t>istillation</w:t>
+      </w:r>
+      <w:bookmarkEnd w:id="9"/>
+    </w:p>
+    <w:p>
+      <w:pPr>
+        <w:pStyle w:val="Heading2"/>
+        <w:spacing w:line="360" w:lineRule="auto"/>
+        <w:ind w:left="720"/>
+        <w:jc w:val="both"/>
+        <w:rPr>
+          <w:rFonts w:ascii="Arial" w:hAnsi="Arial" w:cs="Arial"/>
+          <w:sz w:val="24"/>
+          <w:szCs w:val="24"/>
+        </w:rPr>
+      </w:pPr>
+      <w:bookmarkStart w:id="10" w:name="_Toc194317879"/>
+      <w:r>
+        <w:rPr>
+          <w:rFonts w:ascii="Arial" w:hAnsi="Arial" w:cs="Arial"/>
+          <w:sz w:val="24"/>
+          <w:szCs w:val="24"/>
+        </w:rPr>
+        <w:t xml:space="preserve">3.7. </w:t>
+      </w:r>
+      <w:r>
+        <w:rPr>
+          <w:rFonts w:ascii="Arial" w:hAnsi="Arial" w:cs="Arial"/>
+          <w:sz w:val="24"/>
+          <w:szCs w:val="24"/>
+        </w:rPr>
+        <w:t>Jenkin</w:t>
+      </w:r>
+      <w:r>
+        <w:rPr>
+          <w:rFonts w:ascii="Arial" w:hAnsi="Arial" w:cs="Arial"/>
+          <w:sz w:val="24"/>
+          <w:szCs w:val="24"/>
+        </w:rPr>
+        <w:t>s (CI/CD)</w:t>
+      </w:r>
+      <w:bookmarkEnd w:id="10"/>
+    </w:p>
+    <w:p>
+      <w:pPr>
+        <w:pStyle w:val="Heading2"/>
+        <w:spacing w:line="360" w:lineRule="auto"/>
+        <w:ind w:left="720"/>
+        <w:jc w:val="both"/>
+        <w:rPr>
+          <w:rFonts w:ascii="Arial" w:hAnsi="Arial" w:cs="Arial"/>
+          <w:sz w:val="24"/>
+          <w:szCs w:val="24"/>
+        </w:rPr>
+      </w:pPr>
+      <w:bookmarkStart w:id="11" w:name="_Toc194317880"/>
+      <w:r>
+        <w:rPr>
+          <w:rFonts w:ascii="Arial" w:hAnsi="Arial" w:cs="Arial"/>
+          <w:sz w:val="24"/>
+          <w:szCs w:val="24"/>
+        </w:rPr>
+        <w:t>8.9. Application on Raspberry pi</w:t>
+      </w:r>
+      <w:bookmarkEnd w:id="11"/>
     </w:p>
     <w:p>
       <w:pPr>
@@ -1871,7 +2973,7 @@
           <w:szCs w:val="24"/>
         </w:rPr>
       </w:pPr>
-      <w:bookmarkStart w:id="4" w:name="_Toc194313461"/>
+      <w:bookmarkStart w:id="12" w:name="_Toc194317881"/>
       <w:r>
         <w:rPr>
           <w:rFonts w:ascii="Arial" w:hAnsi="Arial" w:cs="Arial"/>
@@ -1886,9 +2988,17 @@
           <w:sz w:val="24"/>
           <w:szCs w:val="24"/>
         </w:rPr>
-        <w:t>TECHNOLOGICAL STACK</w:t>
-      </w:r>
-      <w:bookmarkEnd w:id="4"/>
+        <w:t>Technological stack</w:t>
+      </w:r>
+      <w:bookmarkEnd w:id="12"/>
+      <w:r>
+        <w:rPr>
+          <w:rFonts w:ascii="Arial" w:hAnsi="Arial" w:cs="Arial"/>
+          <w:sz w:val="24"/>
+          <w:szCs w:val="24"/>
+        </w:rPr>
+        <w:t xml:space="preserve"> </w:t>
+      </w:r>
     </w:p>
     <w:p>
       <w:pPr>
@@ -1901,16 +3011,54 @@
           <w:szCs w:val="24"/>
         </w:rPr>
       </w:pPr>
-      <w:bookmarkStart w:id="5" w:name="_Toc194313462"/>
+      <w:bookmarkStart w:id="13" w:name="_Toc194317882"/>
       <w:r>
         <w:rPr>
           <w:rFonts w:ascii="Arial" w:hAnsi="Arial" w:cs="Arial"/>
           <w:sz w:val="24"/>
           <w:szCs w:val="24"/>
         </w:rPr>
-        <w:t>6. TARGET USERS</w:t>
-      </w:r>
-      <w:bookmarkEnd w:id="5"/>
+        <w:t xml:space="preserve">5. </w:t>
+      </w:r>
+      <w:r>
+        <w:rPr>
+          <w:rFonts w:ascii="Arial" w:hAnsi="Arial" w:cs="Arial"/>
+          <w:sz w:val="24"/>
+          <w:szCs w:val="24"/>
+        </w:rPr>
+        <w:t>Implementation Details</w:t>
+      </w:r>
+      <w:bookmarkEnd w:id="13"/>
+    </w:p>
+    <w:p>
+      <w:pPr>
+        <w:pStyle w:val="Heading2"/>
+        <w:spacing w:line="360" w:lineRule="auto"/>
+        <w:jc w:val="both"/>
+        <w:rPr>
+          <w:rFonts w:ascii="Arial" w:hAnsi="Arial" w:cs="Arial"/>
+          <w:sz w:val="24"/>
+          <w:szCs w:val="24"/>
+        </w:rPr>
+      </w:pPr>
+      <w:bookmarkStart w:id="14" w:name="_Toc194317883"/>
+      <w:r>
+        <w:rPr>
+          <w:rFonts w:ascii="Arial" w:hAnsi="Arial" w:cs="Arial"/>
+          <w:sz w:val="24"/>
+          <w:szCs w:val="24"/>
+        </w:rPr>
+        <w:t xml:space="preserve">6. </w:t>
+      </w:r>
+      <w:r>
+        <w:rPr>
+          <w:rFonts w:ascii="Arial" w:hAnsi="Arial" w:cs="Arial"/>
+          <w:sz w:val="24"/>
+          <w:szCs w:val="24"/>
+        </w:rPr>
+        <w:t>Workflow and Usage</w:t>
+      </w:r>
+      <w:bookmarkEnd w:id="14"/>
     </w:p>
     <w:p>
       <w:pPr>
@@ -1926,16 +3074,24 @@
           <w:szCs w:val="24"/>
         </w:rPr>
       </w:pPr>
-      <w:bookmarkStart w:id="6" w:name="_Toc194313463"/>
+      <w:bookmarkStart w:id="15" w:name="_Toc194317884"/>
       <w:r>
         <w:rPr>
           <w:rFonts w:ascii="Arial" w:hAnsi="Arial" w:cs="Arial"/>
           <w:sz w:val="24"/>
           <w:szCs w:val="24"/>
         </w:rPr>
-        <w:t>7. LIMITATIONS</w:t>
-      </w:r>
-      <w:bookmarkEnd w:id="6"/>
+        <w:t xml:space="preserve">7. </w:t>
+      </w:r>
+      <w:r>
+        <w:rPr>
+          <w:rFonts w:ascii="Arial" w:hAnsi="Arial" w:cs="Arial"/>
+          <w:sz w:val="24"/>
+          <w:szCs w:val="24"/>
+        </w:rPr>
+        <w:t>Limitations</w:t>
+      </w:r>
+      <w:bookmarkEnd w:id="15"/>
     </w:p>
     <w:p>
       <w:pPr>
@@ -1948,7 +3104,7 @@
           <w:szCs w:val="24"/>
         </w:rPr>
       </w:pPr>
-      <w:bookmarkStart w:id="7" w:name="_Toc194313464"/>
+      <w:bookmarkStart w:id="16" w:name="_Toc194317885"/>
       <w:r>
         <w:rPr>
           <w:rFonts w:ascii="Arial" w:hAnsi="Arial" w:cs="Arial"/>
@@ -1963,9 +3119,25 @@
           <w:sz w:val="24"/>
           <w:szCs w:val="24"/>
         </w:rPr>
-        <w:t>. REPOSITORY &amp; PREREQUISITES</w:t>
-      </w:r>
-      <w:bookmarkEnd w:id="7"/>
+        <w:t xml:space="preserve">. </w:t>
+      </w:r>
+      <w:r>
+        <w:rPr>
+          <w:rFonts w:ascii="Arial" w:hAnsi="Arial" w:cs="Arial"/>
+          <w:sz w:val="24"/>
+          <w:szCs w:val="24"/>
+        </w:rPr>
+        <w:t>Repository &amp; Prerequisites</w:t>
+      </w:r>
+      <w:bookmarkEnd w:id="16"/>
+      <w:r>
+        <w:rPr>
+          <w:rFonts w:ascii="Arial" w:hAnsi="Arial" w:cs="Arial"/>
+          <w:sz w:val="24"/>
+          <w:szCs w:val="24"/>
+        </w:rPr>
+        <w:t xml:space="preserve"> </w:t>
+      </w:r>
     </w:p>
     <w:p>
       <w:pPr>
@@ -1978,7 +3150,7 @@
           <w:szCs w:val="24"/>
         </w:rPr>
       </w:pPr>
-      <w:bookmarkStart w:id="8" w:name="_Toc194313465"/>
+      <w:bookmarkStart w:id="17" w:name="_Toc194317886"/>
       <w:r>
         <w:rPr>
           <w:rFonts w:ascii="Arial" w:hAnsi="Arial" w:cs="Arial"/>
@@ -2001,9 +3173,9 @@
           <w:sz w:val="24"/>
           <w:szCs w:val="24"/>
         </w:rPr>
-        <w:t>STEPS TO USE APPLICATION</w:t>
-      </w:r>
-      <w:bookmarkEnd w:id="8"/>
+        <w:t>Performance Analysis</w:t>
+      </w:r>
+      <w:bookmarkEnd w:id="17"/>
     </w:p>
     <w:p>
       <w:pPr>
@@ -2016,7 +3188,7 @@
           <w:szCs w:val="22"/>
         </w:rPr>
       </w:pPr>
-      <w:bookmarkStart w:id="9" w:name="_Toc194313466"/>
+      <w:bookmarkStart w:id="18" w:name="_Toc194317887"/>
       <w:r>
         <w:rPr>
           <w:rFonts w:ascii="Arial" w:hAnsi="Arial" w:cs="Arial"/>
@@ -2039,9 +3211,17 @@
           <w:sz w:val="22"/>
           <w:szCs w:val="22"/>
         </w:rPr>
-        <w:t>. CONCLUSION</w:t>
-      </w:r>
-      <w:bookmarkEnd w:id="9"/>
+        <w:t xml:space="preserve">. </w:t>
+      </w:r>
+      <w:r>
+        <w:rPr>
+          <w:rFonts w:ascii="Arial" w:hAnsi="Arial" w:cs="Arial"/>
+          <w:sz w:val="22"/>
+          <w:szCs w:val="22"/>
+        </w:rPr>
+        <w:t>Conclusions and Future Work</w:t>
+      </w:r>
+      <w:bookmarkEnd w:id="18"/>
     </w:p>
     <w:p>
       <w:pPr>
@@ -2054,7 +3234,7 @@
           <w:szCs w:val="22"/>
         </w:rPr>
       </w:pPr>
-      <w:bookmarkStart w:id="10" w:name="_Toc194313467"/>
+      <w:bookmarkStart w:id="19" w:name="_Toc194317888"/>
       <w:r>
         <w:rPr>
           <w:rFonts w:ascii="Arial" w:hAnsi="Arial" w:cs="Arial"/>
@@ -2077,9 +3257,9 @@
           <w:sz w:val="22"/>
           <w:szCs w:val="22"/>
         </w:rPr>
-        <w:t>BIBLIOGRAPHY</w:t>
-      </w:r>
-      <w:bookmarkEnd w:id="10"/>
+        <w:t>Bibliography</w:t>
+      </w:r>
+      <w:bookmarkEnd w:id="19"/>
     </w:p>
     <w:sdt>
       <w:sdtPr>
@@ -2266,8 +3446,8 @@
       </w:pPr>
     </w:p>
     <w:sectPr>
-      <w:headerReference w:type="default" r:id="rId9"/>
-      <w:footerReference w:type="default" r:id="rId10"/>
+      <w:headerReference w:type="default" r:id="rId10"/>
+      <w:footerReference w:type="default" r:id="rId11"/>
       <w:pgSz w:w="11906" w:h="16838" w:code="9"/>
       <w:pgMar w:top="1134" w:right="1134" w:bottom="1134" w:left="1134" w:header="720" w:footer="720" w:gutter="0"/>
       <w:pgNumType w:start="0" w:chapStyle="1"/>
@@ -2601,6 +3781,155 @@
     </w:lvl>
   </w:abstractNum>
   <w:abstractNum w:abstractNumId="1" w15:restartNumberingAfterBreak="0">
+    <w:nsid w:val="058E39EB"/>
+    <w:multiLevelType w:val="multilevel"/>
+    <w:tmpl w:val="347CD4C8"/>
+    <w:lvl w:ilvl="0">
+      <w:start w:val="1"/>
+      <w:numFmt w:val="bullet"/>
+      <w:lvlText w:val=""/>
+      <w:lvlJc w:val="left"/>
+      <w:pPr>
+        <w:tabs>
+          <w:tab w:val="num" w:pos="720"/>
+        </w:tabs>
+        <w:ind w:left="720" w:hanging="360"/>
+      </w:pPr>
+      <w:rPr>
+        <w:rFonts w:ascii="Symbol" w:hAnsi="Symbol" w:hint="default"/>
+        <w:sz w:val="20"/>
+      </w:rPr>
+    </w:lvl>
+    <w:lvl w:ilvl="1" w:tentative="1">
+      <w:start w:val="1"/>
+      <w:numFmt w:val="bullet"/>
+      <w:lvlText w:val="o"/>
+      <w:lvlJc w:val="left"/>
+      <w:pPr>
+        <w:tabs>
+          <w:tab w:val="num" w:pos="1440"/>
+        </w:tabs>
+        <w:ind w:left="1440" w:hanging="360"/>
+      </w:pPr>
+      <w:rPr>
+        <w:rFonts w:ascii="Courier New" w:hAnsi="Courier New" w:hint="default"/>
+        <w:sz w:val="20"/>
+      </w:rPr>
+    </w:lvl>
+    <w:lvl w:ilvl="2" w:tentative="1">
+      <w:start w:val="1"/>
+      <w:numFmt w:val="bullet"/>
+      <w:lvlText w:val=""/>
+      <w:lvlJc w:val="left"/>
+      <w:pPr>
+        <w:tabs>
+          <w:tab w:val="num" w:pos="2160"/>
+        </w:tabs>
+        <w:ind w:left="2160" w:hanging="360"/>
+      </w:pPr>
+      <w:rPr>
+        <w:rFonts w:ascii="Wingdings" w:hAnsi="Wingdings" w:hint="default"/>
+        <w:sz w:val="20"/>
+      </w:rPr>
+    </w:lvl>
+    <w:lvl w:ilvl="3" w:tentative="1">
+      <w:start w:val="1"/>
+      <w:numFmt w:val="bullet"/>
+      <w:lvlText w:val=""/>
+      <w:lvlJc w:val="left"/>
+      <w:pPr>
+        <w:tabs>
+          <w:tab w:val="num" w:pos="2880"/>
+        </w:tabs>
+        <w:ind w:left="2880" w:hanging="360"/>
+      </w:pPr>
+      <w:rPr>
+        <w:rFonts w:ascii="Wingdings" w:hAnsi="Wingdings" w:hint="default"/>
+        <w:sz w:val="20"/>
+      </w:rPr>
+    </w:lvl>
+    <w:lvl w:ilvl="4" w:tentative="1">
+      <w:start w:val="1"/>
+      <w:numFmt w:val="bullet"/>
+      <w:lvlText w:val=""/>
+      <w:lvlJc w:val="left"/>
+      <w:pPr>
+        <w:tabs>
+          <w:tab w:val="num" w:pos="3600"/>
+        </w:tabs>
+        <w:ind w:left="3600" w:hanging="360"/>
+      </w:pPr>
+      <w:rPr>
+        <w:rFonts w:ascii="Wingdings" w:hAnsi="Wingdings" w:hint="default"/>
+        <w:sz w:val="20"/>
+      </w:rPr>
+    </w:lvl>
+    <w:lvl w:ilvl="5" w:tentative="1">
+      <w:start w:val="1"/>
+      <w:numFmt w:val="bullet"/>
+      <w:lvlText w:val=""/>
+      <w:lvlJc w:val="left"/>
+      <w:pPr>
+        <w:tabs>
+          <w:tab w:val="num" w:pos="4320"/>
+        </w:tabs>
+        <w:ind w:left="4320" w:hanging="360"/>
+      </w:pPr>
+      <w:rPr>
+        <w:rFonts w:ascii="Wingdings" w:hAnsi="Wingdings" w:hint="default"/>
+        <w:sz w:val="20"/>
+      </w:rPr>
+    </w:lvl>
+    <w:lvl w:ilvl="6" w:tentative="1">
+      <w:start w:val="1"/>
+      <w:numFmt w:val="bullet"/>
+      <w:lvlText w:val=""/>
+      <w:lvlJc w:val="left"/>
+      <w:pPr>
+        <w:tabs>
+          <w:tab w:val="num" w:pos="5040"/>
+        </w:tabs>
+        <w:ind w:left="5040" w:hanging="360"/>
+      </w:pPr>
+      <w:rPr>
+        <w:rFonts w:ascii="Wingdings" w:hAnsi="Wingdings" w:hint="default"/>
+        <w:sz w:val="20"/>
+      </w:rPr>
+    </w:lvl>
+    <w:lvl w:ilvl="7" w:tentative="1">
+      <w:start w:val="1"/>
+      <w:numFmt w:val="bullet"/>
+      <w:lvlText w:val=""/>
+      <w:lvlJc w:val="left"/>
+      <w:pPr>
+        <w:tabs>
+          <w:tab w:val="num" w:pos="5760"/>
+        </w:tabs>
+        <w:ind w:left="5760" w:hanging="360"/>
+      </w:pPr>
+      <w:rPr>
+        <w:rFonts w:ascii="Wingdings" w:hAnsi="Wingdings" w:hint="default"/>
+        <w:sz w:val="20"/>
+      </w:rPr>
+    </w:lvl>
+    <w:lvl w:ilvl="8" w:tentative="1">
+      <w:start w:val="1"/>
+      <w:numFmt w:val="bullet"/>
+      <w:lvlText w:val=""/>
+      <w:lvlJc w:val="left"/>
+      <w:pPr>
+        <w:tabs>
+          <w:tab w:val="num" w:pos="6480"/>
+        </w:tabs>
+        <w:ind w:left="6480" w:hanging="360"/>
+      </w:pPr>
+      <w:rPr>
+        <w:rFonts w:ascii="Wingdings" w:hAnsi="Wingdings" w:hint="default"/>
+        <w:sz w:val="20"/>
+      </w:rPr>
+    </w:lvl>
+  </w:abstractNum>
+  <w:abstractNum w:abstractNumId="2" w15:restartNumberingAfterBreak="0">
     <w:nsid w:val="080901B0"/>
     <w:multiLevelType w:val="hybridMultilevel"/>
     <w:tmpl w:val="B8E00C24"/>
@@ -2713,7 +4042,7 @@
       </w:rPr>
     </w:lvl>
   </w:abstractNum>
-  <w:abstractNum w:abstractNumId="2" w15:restartNumberingAfterBreak="0">
+  <w:abstractNum w:abstractNumId="3" w15:restartNumberingAfterBreak="0">
     <w:nsid w:val="0C497892"/>
     <w:multiLevelType w:val="hybridMultilevel"/>
     <w:tmpl w:val="A162A1E8"/>
@@ -2826,7 +4155,7 @@
       </w:rPr>
     </w:lvl>
   </w:abstractNum>
-  <w:abstractNum w:abstractNumId="3" w15:restartNumberingAfterBreak="0">
+  <w:abstractNum w:abstractNumId="4" w15:restartNumberingAfterBreak="0">
     <w:nsid w:val="0E1C08C9"/>
     <w:multiLevelType w:val="hybridMultilevel"/>
     <w:tmpl w:val="B1EEA8A4"/>
@@ -2915,7 +4244,7 @@
       </w:pPr>
     </w:lvl>
   </w:abstractNum>
-  <w:abstractNum w:abstractNumId="4" w15:restartNumberingAfterBreak="0">
+  <w:abstractNum w:abstractNumId="5" w15:restartNumberingAfterBreak="0">
     <w:nsid w:val="159F3BFA"/>
     <w:multiLevelType w:val="multilevel"/>
     <w:tmpl w:val="268656B8"/>
@@ -3028,7 +4357,7 @@
       </w:pPr>
     </w:lvl>
   </w:abstractNum>
-  <w:abstractNum w:abstractNumId="5" w15:restartNumberingAfterBreak="0">
+  <w:abstractNum w:abstractNumId="6" w15:restartNumberingAfterBreak="0">
     <w:nsid w:val="1FF071D9"/>
     <w:multiLevelType w:val="multilevel"/>
     <w:tmpl w:val="C7687D0A"/>
@@ -3141,7 +4470,7 @@
       </w:rPr>
     </w:lvl>
   </w:abstractNum>
-  <w:abstractNum w:abstractNumId="6" w15:restartNumberingAfterBreak="0">
+  <w:abstractNum w:abstractNumId="7" w15:restartNumberingAfterBreak="0">
     <w:nsid w:val="21FE3E2D"/>
     <w:multiLevelType w:val="multilevel"/>
     <w:tmpl w:val="F4A0257A"/>
@@ -3266,7 +4595,7 @@
       </w:pPr>
     </w:lvl>
   </w:abstractNum>
-  <w:abstractNum w:abstractNumId="7" w15:restartNumberingAfterBreak="0">
+  <w:abstractNum w:abstractNumId="8" w15:restartNumberingAfterBreak="0">
     <w:nsid w:val="23925D5B"/>
     <w:multiLevelType w:val="multilevel"/>
     <w:tmpl w:val="87E833E0"/>
@@ -3415,7 +4744,7 @@
       </w:rPr>
     </w:lvl>
   </w:abstractNum>
-  <w:abstractNum w:abstractNumId="8" w15:restartNumberingAfterBreak="0">
+  <w:abstractNum w:abstractNumId="9" w15:restartNumberingAfterBreak="0">
     <w:nsid w:val="24E77718"/>
     <w:multiLevelType w:val="multilevel"/>
     <w:tmpl w:val="6D7EFCE6"/>
@@ -3564,7 +4893,7 @@
       </w:rPr>
     </w:lvl>
   </w:abstractNum>
-  <w:abstractNum w:abstractNumId="9" w15:restartNumberingAfterBreak="0">
+  <w:abstractNum w:abstractNumId="10" w15:restartNumberingAfterBreak="0">
     <w:nsid w:val="28B200FD"/>
     <w:multiLevelType w:val="multilevel"/>
     <w:tmpl w:val="4E28EA5C"/>
@@ -3681,7 +5010,7 @@
       </w:pPr>
     </w:lvl>
   </w:abstractNum>
-  <w:abstractNum w:abstractNumId="10" w15:restartNumberingAfterBreak="0">
+  <w:abstractNum w:abstractNumId="11" w15:restartNumberingAfterBreak="0">
     <w:nsid w:val="2B896525"/>
     <w:multiLevelType w:val="hybridMultilevel"/>
     <w:tmpl w:val="F55418C8"/>
@@ -3794,7 +5123,7 @@
       </w:rPr>
     </w:lvl>
   </w:abstractNum>
-  <w:abstractNum w:abstractNumId="11" w15:restartNumberingAfterBreak="0">
+  <w:abstractNum w:abstractNumId="12" w15:restartNumberingAfterBreak="0">
     <w:nsid w:val="2EDC6395"/>
     <w:multiLevelType w:val="multilevel"/>
     <w:tmpl w:val="19F89C76"/>
@@ -3916,7 +5245,7 @@
       </w:rPr>
     </w:lvl>
   </w:abstractNum>
-  <w:abstractNum w:abstractNumId="12" w15:restartNumberingAfterBreak="0">
+  <w:abstractNum w:abstractNumId="13" w15:restartNumberingAfterBreak="0">
     <w:nsid w:val="31647F41"/>
     <w:multiLevelType w:val="multilevel"/>
     <w:tmpl w:val="7AF80308"/>
@@ -4065,7 +5394,7 @@
       </w:rPr>
     </w:lvl>
   </w:abstractNum>
-  <w:abstractNum w:abstractNumId="13" w15:restartNumberingAfterBreak="0">
+  <w:abstractNum w:abstractNumId="14" w15:restartNumberingAfterBreak="0">
     <w:nsid w:val="350D6753"/>
     <w:multiLevelType w:val="hybridMultilevel"/>
     <w:tmpl w:val="6D06E276"/>
@@ -4178,7 +5507,7 @@
       </w:rPr>
     </w:lvl>
   </w:abstractNum>
-  <w:abstractNum w:abstractNumId="14" w15:restartNumberingAfterBreak="0">
+  <w:abstractNum w:abstractNumId="15" w15:restartNumberingAfterBreak="0">
     <w:nsid w:val="38CB7FC5"/>
     <w:multiLevelType w:val="hybridMultilevel"/>
     <w:tmpl w:val="DCE034BA"/>
@@ -4291,7 +5620,7 @@
       </w:rPr>
     </w:lvl>
   </w:abstractNum>
-  <w:abstractNum w:abstractNumId="15" w15:restartNumberingAfterBreak="0">
+  <w:abstractNum w:abstractNumId="16" w15:restartNumberingAfterBreak="0">
     <w:nsid w:val="3C0F5D88"/>
     <w:multiLevelType w:val="hybridMultilevel"/>
     <w:tmpl w:val="FDF8D564"/>
@@ -4404,7 +5733,7 @@
       </w:rPr>
     </w:lvl>
   </w:abstractNum>
-  <w:abstractNum w:abstractNumId="16" w15:restartNumberingAfterBreak="0">
+  <w:abstractNum w:abstractNumId="17" w15:restartNumberingAfterBreak="0">
     <w:nsid w:val="3E35415C"/>
     <w:multiLevelType w:val="multilevel"/>
     <w:tmpl w:val="366E926C"/>
@@ -4553,7 +5882,7 @@
       </w:rPr>
     </w:lvl>
   </w:abstractNum>
-  <w:abstractNum w:abstractNumId="17" w15:restartNumberingAfterBreak="0">
+  <w:abstractNum w:abstractNumId="18" w15:restartNumberingAfterBreak="0">
     <w:nsid w:val="3E963F91"/>
     <w:multiLevelType w:val="multilevel"/>
     <w:tmpl w:val="D0F6ED26"/>
@@ -4702,7 +6031,7 @@
       </w:rPr>
     </w:lvl>
   </w:abstractNum>
-  <w:abstractNum w:abstractNumId="18" w15:restartNumberingAfterBreak="0">
+  <w:abstractNum w:abstractNumId="19" w15:restartNumberingAfterBreak="0">
     <w:nsid w:val="48676CE5"/>
     <w:multiLevelType w:val="multilevel"/>
     <w:tmpl w:val="B17EDF20"/>
@@ -4851,7 +6180,7 @@
       </w:rPr>
     </w:lvl>
   </w:abstractNum>
-  <w:abstractNum w:abstractNumId="19" w15:restartNumberingAfterBreak="0">
+  <w:abstractNum w:abstractNumId="20" w15:restartNumberingAfterBreak="0">
     <w:nsid w:val="49A15E33"/>
     <w:multiLevelType w:val="multilevel"/>
     <w:tmpl w:val="285A76EE"/>
@@ -4973,7 +6302,7 @@
       </w:rPr>
     </w:lvl>
   </w:abstractNum>
-  <w:abstractNum w:abstractNumId="20" w15:restartNumberingAfterBreak="0">
+  <w:abstractNum w:abstractNumId="21" w15:restartNumberingAfterBreak="0">
     <w:nsid w:val="4E0554B9"/>
     <w:multiLevelType w:val="multilevel"/>
     <w:tmpl w:val="18A003D4"/>
@@ -5095,7 +6424,120 @@
       </w:rPr>
     </w:lvl>
   </w:abstractNum>
-  <w:abstractNum w:abstractNumId="21" w15:restartNumberingAfterBreak="0">
+  <w:abstractNum w:abstractNumId="22" w15:restartNumberingAfterBreak="0">
+    <w:nsid w:val="50964F58"/>
+    <w:multiLevelType w:val="hybridMultilevel"/>
+    <w:tmpl w:val="D9A2BB6C"/>
+    <w:lvl w:ilvl="0" w:tplc="04090001">
+      <w:start w:val="1"/>
+      <w:numFmt w:val="bullet"/>
+      <w:lvlText w:val=""/>
+      <w:lvlJc w:val="left"/>
+      <w:pPr>
+        <w:ind w:left="720" w:hanging="360"/>
+      </w:pPr>
+      <w:rPr>
+        <w:rFonts w:ascii="Symbol" w:hAnsi="Symbol" w:hint="default"/>
+      </w:rPr>
+    </w:lvl>
+    <w:lvl w:ilvl="1" w:tplc="04090003" w:tentative="1">
+      <w:start w:val="1"/>
+      <w:numFmt w:val="bullet"/>
+      <w:lvlText w:val="o"/>
+      <w:lvlJc w:val="left"/>
+      <w:pPr>
+        <w:ind w:left="1440" w:hanging="360"/>
+      </w:pPr>
+      <w:rPr>
+        <w:rFonts w:ascii="Courier New" w:hAnsi="Courier New" w:cs="Courier New" w:hint="default"/>
+      </w:rPr>
+    </w:lvl>
+    <w:lvl w:ilvl="2" w:tplc="04090005" w:tentative="1">
+      <w:start w:val="1"/>
+      <w:numFmt w:val="bullet"/>
+      <w:lvlText w:val=""/>
+      <w:lvlJc w:val="left"/>
+      <w:pPr>
+        <w:ind w:left="2160" w:hanging="360"/>
+      </w:pPr>
+      <w:rPr>
+        <w:rFonts w:ascii="Wingdings" w:hAnsi="Wingdings" w:hint="default"/>
+      </w:rPr>
+    </w:lvl>
+    <w:lvl w:ilvl="3" w:tplc="04090001" w:tentative="1">
+      <w:start w:val="1"/>
+      <w:numFmt w:val="bullet"/>
+      <w:lvlText w:val=""/>
+      <w:lvlJc w:val="left"/>
+      <w:pPr>
+        <w:ind w:left="2880" w:hanging="360"/>
+      </w:pPr>
+      <w:rPr>
+        <w:rFonts w:ascii="Symbol" w:hAnsi="Symbol" w:hint="default"/>
+      </w:rPr>
+    </w:lvl>
+    <w:lvl w:ilvl="4" w:tplc="04090003" w:tentative="1">
+      <w:start w:val="1"/>
+      <w:numFmt w:val="bullet"/>
+      <w:lvlText w:val="o"/>
+      <w:lvlJc w:val="left"/>
+      <w:pPr>
+        <w:ind w:left="3600" w:hanging="360"/>
+      </w:pPr>
+      <w:rPr>
+        <w:rFonts w:ascii="Courier New" w:hAnsi="Courier New" w:cs="Courier New" w:hint="default"/>
+      </w:rPr>
+    </w:lvl>
+    <w:lvl w:ilvl="5" w:tplc="04090005" w:tentative="1">
+      <w:start w:val="1"/>
+      <w:numFmt w:val="bullet"/>
+      <w:lvlText w:val=""/>
+      <w:lvlJc w:val="left"/>
+      <w:pPr>
+        <w:ind w:left="4320" w:hanging="360"/>
+      </w:pPr>
+      <w:rPr>
+        <w:rFonts w:ascii="Wingdings" w:hAnsi="Wingdings" w:hint="default"/>
+      </w:rPr>
+    </w:lvl>
+    <w:lvl w:ilvl="6" w:tplc="04090001" w:tentative="1">
+      <w:start w:val="1"/>
+      <w:numFmt w:val="bullet"/>
+      <w:lvlText w:val=""/>
+      <w:lvlJc w:val="left"/>
+      <w:pPr>
+        <w:ind w:left="5040" w:hanging="360"/>
+      </w:pPr>
+      <w:rPr>
+        <w:rFonts w:ascii="Symbol" w:hAnsi="Symbol" w:hint="default"/>
+      </w:rPr>
+    </w:lvl>
+    <w:lvl w:ilvl="7" w:tplc="04090003" w:tentative="1">
+      <w:start w:val="1"/>
+      <w:numFmt w:val="bullet"/>
+      <w:lvlText w:val="o"/>
+      <w:lvlJc w:val="left"/>
+      <w:pPr>
+        <w:ind w:left="5760" w:hanging="360"/>
+      </w:pPr>
+      <w:rPr>
+        <w:rFonts w:ascii="Courier New" w:hAnsi="Courier New" w:cs="Courier New" w:hint="default"/>
+      </w:rPr>
+    </w:lvl>
+    <w:lvl w:ilvl="8" w:tplc="04090005" w:tentative="1">
+      <w:start w:val="1"/>
+      <w:numFmt w:val="bullet"/>
+      <w:lvlText w:val=""/>
+      <w:lvlJc w:val="left"/>
+      <w:pPr>
+        <w:ind w:left="6480" w:hanging="360"/>
+      </w:pPr>
+      <w:rPr>
+        <w:rFonts w:ascii="Wingdings" w:hAnsi="Wingdings" w:hint="default"/>
+      </w:rPr>
+    </w:lvl>
+  </w:abstractNum>
+  <w:abstractNum w:abstractNumId="23" w15:restartNumberingAfterBreak="0">
     <w:nsid w:val="586E3074"/>
     <w:multiLevelType w:val="hybridMultilevel"/>
     <w:tmpl w:val="FB06D21C"/>
@@ -5208,7 +6650,7 @@
       </w:rPr>
     </w:lvl>
   </w:abstractNum>
-  <w:abstractNum w:abstractNumId="22" w15:restartNumberingAfterBreak="0">
+  <w:abstractNum w:abstractNumId="24" w15:restartNumberingAfterBreak="0">
     <w:nsid w:val="5A681C7A"/>
     <w:multiLevelType w:val="hybridMultilevel"/>
     <w:tmpl w:val="330CB136"/>
@@ -5321,7 +6763,7 @@
       </w:rPr>
     </w:lvl>
   </w:abstractNum>
-  <w:abstractNum w:abstractNumId="23" w15:restartNumberingAfterBreak="0">
+  <w:abstractNum w:abstractNumId="25" w15:restartNumberingAfterBreak="0">
     <w:nsid w:val="5C487DC6"/>
     <w:multiLevelType w:val="hybridMultilevel"/>
     <w:tmpl w:val="C53E5136"/>
@@ -5434,7 +6876,7 @@
       </w:rPr>
     </w:lvl>
   </w:abstractNum>
-  <w:abstractNum w:abstractNumId="24" w15:restartNumberingAfterBreak="0">
+  <w:abstractNum w:abstractNumId="26" w15:restartNumberingAfterBreak="0">
     <w:nsid w:val="61647BA9"/>
     <w:multiLevelType w:val="multilevel"/>
     <w:tmpl w:val="C77A138E"/>
@@ -5583,7 +7025,7 @@
       </w:rPr>
     </w:lvl>
   </w:abstractNum>
-  <w:abstractNum w:abstractNumId="25" w15:restartNumberingAfterBreak="0">
+  <w:abstractNum w:abstractNumId="27" w15:restartNumberingAfterBreak="0">
     <w:nsid w:val="6A340A1C"/>
     <w:multiLevelType w:val="multilevel"/>
     <w:tmpl w:val="140EC332"/>
@@ -5696,7 +7138,7 @@
       </w:rPr>
     </w:lvl>
   </w:abstractNum>
-  <w:abstractNum w:abstractNumId="26" w15:restartNumberingAfterBreak="0">
+  <w:abstractNum w:abstractNumId="28" w15:restartNumberingAfterBreak="0">
     <w:nsid w:val="6AC31905"/>
     <w:multiLevelType w:val="multilevel"/>
     <w:tmpl w:val="0F827590"/>
@@ -5845,7 +7287,7 @@
       </w:rPr>
     </w:lvl>
   </w:abstractNum>
-  <w:abstractNum w:abstractNumId="27" w15:restartNumberingAfterBreak="0">
+  <w:abstractNum w:abstractNumId="29" w15:restartNumberingAfterBreak="0">
     <w:nsid w:val="6B3643D4"/>
     <w:multiLevelType w:val="multilevel"/>
     <w:tmpl w:val="C128D714"/>
@@ -5962,7 +7404,7 @@
       </w:pPr>
     </w:lvl>
   </w:abstractNum>
-  <w:abstractNum w:abstractNumId="28" w15:restartNumberingAfterBreak="0">
+  <w:abstractNum w:abstractNumId="30" w15:restartNumberingAfterBreak="0">
     <w:nsid w:val="6B3D5B12"/>
     <w:multiLevelType w:val="multilevel"/>
     <w:tmpl w:val="25B26A08"/>
@@ -6111,7 +7553,7 @@
       </w:rPr>
     </w:lvl>
   </w:abstractNum>
-  <w:abstractNum w:abstractNumId="29" w15:restartNumberingAfterBreak="0">
+  <w:abstractNum w:abstractNumId="31" w15:restartNumberingAfterBreak="0">
     <w:nsid w:val="6CC75317"/>
     <w:multiLevelType w:val="multilevel"/>
     <w:tmpl w:val="E08A9748"/>
@@ -6260,7 +7702,7 @@
       </w:rPr>
     </w:lvl>
   </w:abstractNum>
-  <w:abstractNum w:abstractNumId="30" w15:restartNumberingAfterBreak="0">
+  <w:abstractNum w:abstractNumId="32" w15:restartNumberingAfterBreak="0">
     <w:nsid w:val="6D8677B2"/>
     <w:multiLevelType w:val="multilevel"/>
     <w:tmpl w:val="8BDE2F3C"/>
@@ -6409,7 +7851,7 @@
       </w:rPr>
     </w:lvl>
   </w:abstractNum>
-  <w:abstractNum w:abstractNumId="31" w15:restartNumberingAfterBreak="0">
+  <w:abstractNum w:abstractNumId="33" w15:restartNumberingAfterBreak="0">
     <w:nsid w:val="6F876E5D"/>
     <w:multiLevelType w:val="multilevel"/>
     <w:tmpl w:val="65586750"/>
@@ -6558,7 +8000,7 @@
       </w:rPr>
     </w:lvl>
   </w:abstractNum>
-  <w:abstractNum w:abstractNumId="32" w15:restartNumberingAfterBreak="0">
+  <w:abstractNum w:abstractNumId="34" w15:restartNumberingAfterBreak="0">
     <w:nsid w:val="72266886"/>
     <w:multiLevelType w:val="multilevel"/>
     <w:tmpl w:val="50346022"/>
@@ -6707,7 +8149,7 @@
       </w:rPr>
     </w:lvl>
   </w:abstractNum>
-  <w:abstractNum w:abstractNumId="33" w15:restartNumberingAfterBreak="0">
+  <w:abstractNum w:abstractNumId="35" w15:restartNumberingAfterBreak="0">
     <w:nsid w:val="736A6B38"/>
     <w:multiLevelType w:val="multilevel"/>
     <w:tmpl w:val="3760DB4E"/>
@@ -6856,7 +8298,7 @@
       </w:rPr>
     </w:lvl>
   </w:abstractNum>
-  <w:abstractNum w:abstractNumId="34" w15:restartNumberingAfterBreak="0">
+  <w:abstractNum w:abstractNumId="36" w15:restartNumberingAfterBreak="0">
     <w:nsid w:val="74C15AB5"/>
     <w:multiLevelType w:val="multilevel"/>
     <w:tmpl w:val="29FAAC1E"/>
@@ -6973,7 +8415,7 @@
       </w:pPr>
     </w:lvl>
   </w:abstractNum>
-  <w:abstractNum w:abstractNumId="35" w15:restartNumberingAfterBreak="0">
+  <w:abstractNum w:abstractNumId="37" w15:restartNumberingAfterBreak="0">
     <w:nsid w:val="79905063"/>
     <w:multiLevelType w:val="multilevel"/>
     <w:tmpl w:val="3EE0AA26"/>
@@ -7123,112 +8565,118 @@
     </w:lvl>
   </w:abstractNum>
   <w:num w:numId="1" w16cid:durableId="1247152821">
-    <w:abstractNumId w:val="32"/>
+    <w:abstractNumId w:val="34"/>
   </w:num>
   <w:num w:numId="2" w16cid:durableId="1013579831">
     <w:abstractNumId w:val="0"/>
   </w:num>
   <w:num w:numId="3" w16cid:durableId="228006068">
+    <w:abstractNumId w:val="37"/>
+  </w:num>
+  <w:num w:numId="4" w16cid:durableId="1430077386">
+    <w:abstractNumId w:val="26"/>
+  </w:num>
+  <w:num w:numId="5" w16cid:durableId="1735470887">
     <w:abstractNumId w:val="35"/>
   </w:num>
-  <w:num w:numId="4" w16cid:durableId="1430077386">
+  <w:num w:numId="6" w16cid:durableId="798494782">
+    <w:abstractNumId w:val="19"/>
+  </w:num>
+  <w:num w:numId="7" w16cid:durableId="1697078350">
+    <w:abstractNumId w:val="17"/>
+  </w:num>
+  <w:num w:numId="8" w16cid:durableId="1052923138">
+    <w:abstractNumId w:val="10"/>
+  </w:num>
+  <w:num w:numId="9" w16cid:durableId="1612855693">
+    <w:abstractNumId w:val="29"/>
+  </w:num>
+  <w:num w:numId="10" w16cid:durableId="1189492184">
+    <w:abstractNumId w:val="36"/>
+  </w:num>
+  <w:num w:numId="11" w16cid:durableId="491289618">
+    <w:abstractNumId w:val="30"/>
+  </w:num>
+  <w:num w:numId="12" w16cid:durableId="1359042574">
+    <w:abstractNumId w:val="8"/>
+  </w:num>
+  <w:num w:numId="13" w16cid:durableId="296839654">
+    <w:abstractNumId w:val="7"/>
+  </w:num>
+  <w:num w:numId="14" w16cid:durableId="1183780109">
+    <w:abstractNumId w:val="9"/>
+  </w:num>
+  <w:num w:numId="15" w16cid:durableId="1002045582">
+    <w:abstractNumId w:val="28"/>
+  </w:num>
+  <w:num w:numId="16" w16cid:durableId="1822305070">
+    <w:abstractNumId w:val="12"/>
+  </w:num>
+  <w:num w:numId="17" w16cid:durableId="247084718">
+    <w:abstractNumId w:val="20"/>
+  </w:num>
+  <w:num w:numId="18" w16cid:durableId="2035885354">
+    <w:abstractNumId w:val="2"/>
+  </w:num>
+  <w:num w:numId="19" w16cid:durableId="1733232433">
+    <w:abstractNumId w:val="27"/>
+  </w:num>
+  <w:num w:numId="20" w16cid:durableId="797646083">
+    <w:abstractNumId w:val="21"/>
+  </w:num>
+  <w:num w:numId="21" w16cid:durableId="2040160583">
+    <w:abstractNumId w:val="16"/>
+  </w:num>
+  <w:num w:numId="22" w16cid:durableId="2093308765">
+    <w:abstractNumId w:val="15"/>
+  </w:num>
+  <w:num w:numId="23" w16cid:durableId="1805854917">
+    <w:abstractNumId w:val="23"/>
+  </w:num>
+  <w:num w:numId="24" w16cid:durableId="2116557666">
+    <w:abstractNumId w:val="11"/>
+  </w:num>
+  <w:num w:numId="25" w16cid:durableId="172839583">
+    <w:abstractNumId w:val="25"/>
+  </w:num>
+  <w:num w:numId="26" w16cid:durableId="641471706">
+    <w:abstractNumId w:val="14"/>
+  </w:num>
+  <w:num w:numId="27" w16cid:durableId="638992703">
     <w:abstractNumId w:val="24"/>
   </w:num>
-  <w:num w:numId="5" w16cid:durableId="1735470887">
+  <w:num w:numId="28" w16cid:durableId="1658416839">
+    <w:abstractNumId w:val="3"/>
+  </w:num>
+  <w:num w:numId="29" w16cid:durableId="1847862976">
     <w:abstractNumId w:val="33"/>
   </w:num>
-  <w:num w:numId="6" w16cid:durableId="798494782">
+  <w:num w:numId="30" w16cid:durableId="916668586">
     <w:abstractNumId w:val="18"/>
   </w:num>
-  <w:num w:numId="7" w16cid:durableId="1697078350">
-    <w:abstractNumId w:val="16"/>
+  <w:num w:numId="31" w16cid:durableId="1066147012">
+    <w:abstractNumId w:val="32"/>
   </w:num>
-  <w:num w:numId="8" w16cid:durableId="1052923138">
-    <w:abstractNumId w:val="9"/>
+  <w:num w:numId="32" w16cid:durableId="1490949597">
+    <w:abstractNumId w:val="13"/>
   </w:num>
-  <w:num w:numId="9" w16cid:durableId="1612855693">
-    <w:abstractNumId w:val="27"/>
+  <w:num w:numId="33" w16cid:durableId="249388844">
+    <w:abstractNumId w:val="31"/>
   </w:num>
-  <w:num w:numId="10" w16cid:durableId="1189492184">
-    <w:abstractNumId w:val="34"/>
+  <w:num w:numId="34" w16cid:durableId="369458632">
+    <w:abstractNumId w:val="5"/>
   </w:num>
-  <w:num w:numId="11" w16cid:durableId="491289618">
-    <w:abstractNumId w:val="28"/>
-  </w:num>
-  <w:num w:numId="12" w16cid:durableId="1359042574">
-    <w:abstractNumId w:val="7"/>
-  </w:num>
-  <w:num w:numId="13" w16cid:durableId="296839654">
+  <w:num w:numId="35" w16cid:durableId="1027953171">
     <w:abstractNumId w:val="6"/>
   </w:num>
-  <w:num w:numId="14" w16cid:durableId="1183780109">
-    <w:abstractNumId w:val="8"/>
+  <w:num w:numId="36" w16cid:durableId="389840623">
+    <w:abstractNumId w:val="4"/>
   </w:num>
-  <w:num w:numId="15" w16cid:durableId="1002045582">
-    <w:abstractNumId w:val="26"/>
-  </w:num>
-  <w:num w:numId="16" w16cid:durableId="1822305070">
-    <w:abstractNumId w:val="11"/>
-  </w:num>
-  <w:num w:numId="17" w16cid:durableId="247084718">
-    <w:abstractNumId w:val="19"/>
-  </w:num>
-  <w:num w:numId="18" w16cid:durableId="2035885354">
+  <w:num w:numId="37" w16cid:durableId="1179200838">
     <w:abstractNumId w:val="1"/>
   </w:num>
-  <w:num w:numId="19" w16cid:durableId="1733232433">
-    <w:abstractNumId w:val="25"/>
-  </w:num>
-  <w:num w:numId="20" w16cid:durableId="797646083">
-    <w:abstractNumId w:val="20"/>
-  </w:num>
-  <w:num w:numId="21" w16cid:durableId="2040160583">
-    <w:abstractNumId w:val="15"/>
-  </w:num>
-  <w:num w:numId="22" w16cid:durableId="2093308765">
-    <w:abstractNumId w:val="14"/>
-  </w:num>
-  <w:num w:numId="23" w16cid:durableId="1805854917">
-    <w:abstractNumId w:val="21"/>
-  </w:num>
-  <w:num w:numId="24" w16cid:durableId="2116557666">
-    <w:abstractNumId w:val="10"/>
-  </w:num>
-  <w:num w:numId="25" w16cid:durableId="172839583">
-    <w:abstractNumId w:val="23"/>
-  </w:num>
-  <w:num w:numId="26" w16cid:durableId="641471706">
-    <w:abstractNumId w:val="13"/>
-  </w:num>
-  <w:num w:numId="27" w16cid:durableId="638992703">
+  <w:num w:numId="38" w16cid:durableId="936325511">
     <w:abstractNumId w:val="22"/>
-  </w:num>
-  <w:num w:numId="28" w16cid:durableId="1658416839">
-    <w:abstractNumId w:val="2"/>
-  </w:num>
-  <w:num w:numId="29" w16cid:durableId="1847862976">
-    <w:abstractNumId w:val="31"/>
-  </w:num>
-  <w:num w:numId="30" w16cid:durableId="916668586">
-    <w:abstractNumId w:val="17"/>
-  </w:num>
-  <w:num w:numId="31" w16cid:durableId="1066147012">
-    <w:abstractNumId w:val="30"/>
-  </w:num>
-  <w:num w:numId="32" w16cid:durableId="1490949597">
-    <w:abstractNumId w:val="12"/>
-  </w:num>
-  <w:num w:numId="33" w16cid:durableId="249388844">
-    <w:abstractNumId w:val="29"/>
-  </w:num>
-  <w:num w:numId="34" w16cid:durableId="369458632">
-    <w:abstractNumId w:val="4"/>
-  </w:num>
-  <w:num w:numId="35" w16cid:durableId="1027953171">
-    <w:abstractNumId w:val="5"/>
-  </w:num>
-  <w:num w:numId="36" w16cid:durableId="389840623">
-    <w:abstractNumId w:val="3"/>
   </w:num>
   <w:numIdMacAtCleanup w:val="35"/>
 </w:numbering>
@@ -7768,7 +9216,6 @@
   <w:style w:type="character" w:default="1" w:styleId="DefaultParagraphFont">
     <w:name w:val="Default Paragraph Font"/>
     <w:uiPriority w:val="1"/>
-    <w:semiHidden/>
     <w:unhideWhenUsed/>
   </w:style>
   <w:style w:type="table" w:default="1" w:styleId="TableNormal">

</xml_diff>